<commit_message>
modified SRS and added final ERD
</commit_message>
<xml_diff>
--- a/Peer Group SRS.docx
+++ b/Peer Group SRS.docx
@@ -8,18 +8,18 @@
         <w:keepNext w:val="0"/>
         <w:keepLines w:val="0"/>
         <w:pBdr>
-          <w:top w:color="auto" w:space="0" w:sz="0" w:val="none"/>
-          <w:left w:color="auto" w:space="0" w:sz="0" w:val="none"/>
-          <w:bottom w:color="auto" w:space="0" w:sz="0" w:val="none"/>
-          <w:right w:color="auto" w:space="0" w:sz="0" w:val="none"/>
-          <w:between w:color="auto" w:space="0" w:sz="0" w:val="none"/>
+          <w:top w:color="000000" w:space="0" w:sz="0" w:val="none"/>
+          <w:left w:color="000000" w:space="0" w:sz="0" w:val="none"/>
+          <w:bottom w:color="000000" w:space="0" w:sz="0" w:val="none"/>
+          <w:right w:color="000000" w:space="0" w:sz="0" w:val="none"/>
+          <w:between w:color="000000" w:space="0" w:sz="0" w:val="none"/>
         </w:pBdr>
         <w:shd w:fill="ffffff" w:val="clear"/>
         <w:spacing w:after="360" w:line="384.00000000000006" w:lineRule="auto"/>
         <w:jc w:val="both"/>
         <w:rPr/>
       </w:pPr>
-      <w:bookmarkStart w:colFirst="0" w:colLast="0" w:name="_ac8q3iafi6pc" w:id="0"/>
+      <w:bookmarkStart w:colFirst="0" w:colLast="0" w:name="_heading=h.gjdgxs" w:id="0"/>
       <w:bookmarkEnd w:id="0"/>
       <w:r>
         <w:rPr>
@@ -41,11 +41,11 @@
     <w:p>
       <w:pPr>
         <w:pBdr>
-          <w:top w:color="auto" w:space="0" w:sz="0" w:val="none"/>
-          <w:left w:color="auto" w:space="0" w:sz="0" w:val="none"/>
-          <w:bottom w:color="auto" w:space="0" w:sz="0" w:val="none"/>
-          <w:right w:color="auto" w:space="0" w:sz="0" w:val="none"/>
-          <w:between w:color="auto" w:space="0" w:sz="0" w:val="none"/>
+          <w:top w:color="000000" w:space="0" w:sz="0" w:val="none"/>
+          <w:left w:color="000000" w:space="0" w:sz="0" w:val="none"/>
+          <w:bottom w:color="000000" w:space="0" w:sz="0" w:val="none"/>
+          <w:right w:color="000000" w:space="0" w:sz="0" w:val="none"/>
+          <w:between w:color="000000" w:space="0" w:sz="0" w:val="none"/>
         </w:pBdr>
         <w:shd w:fill="ffffff" w:val="clear"/>
         <w:spacing w:after="220" w:line="411.42960000000005" w:lineRule="auto"/>
@@ -91,11 +91,11 @@
     <w:p>
       <w:pPr>
         <w:pBdr>
-          <w:top w:color="auto" w:space="0" w:sz="0" w:val="none"/>
-          <w:left w:color="auto" w:space="0" w:sz="0" w:val="none"/>
-          <w:bottom w:color="auto" w:space="0" w:sz="0" w:val="none"/>
-          <w:right w:color="auto" w:space="0" w:sz="0" w:val="none"/>
-          <w:between w:color="auto" w:space="0" w:sz="0" w:val="none"/>
+          <w:top w:color="000000" w:space="0" w:sz="0" w:val="none"/>
+          <w:left w:color="000000" w:space="0" w:sz="0" w:val="none"/>
+          <w:bottom w:color="000000" w:space="0" w:sz="0" w:val="none"/>
+          <w:right w:color="000000" w:space="0" w:sz="0" w:val="none"/>
+          <w:between w:color="000000" w:space="0" w:sz="0" w:val="none"/>
         </w:pBdr>
         <w:shd w:fill="ffffff" w:val="clear"/>
         <w:spacing w:after="220" w:line="411.42960000000005" w:lineRule="auto"/>
@@ -120,11 +120,11 @@
     <w:p>
       <w:pPr>
         <w:pBdr>
-          <w:top w:color="auto" w:space="0" w:sz="0" w:val="none"/>
-          <w:left w:color="auto" w:space="0" w:sz="0" w:val="none"/>
-          <w:bottom w:color="auto" w:space="0" w:sz="0" w:val="none"/>
-          <w:right w:color="auto" w:space="0" w:sz="0" w:val="none"/>
-          <w:between w:color="auto" w:space="0" w:sz="0" w:val="none"/>
+          <w:top w:color="000000" w:space="0" w:sz="0" w:val="none"/>
+          <w:left w:color="000000" w:space="0" w:sz="0" w:val="none"/>
+          <w:bottom w:color="000000" w:space="0" w:sz="0" w:val="none"/>
+          <w:right w:color="000000" w:space="0" w:sz="0" w:val="none"/>
+          <w:between w:color="000000" w:space="0" w:sz="0" w:val="none"/>
         </w:pBdr>
         <w:shd w:fill="ffffff" w:val="clear"/>
         <w:spacing w:after="220" w:line="411.42960000000005" w:lineRule="auto"/>
@@ -428,11 +428,11 @@
     <w:p>
       <w:pPr>
         <w:pBdr>
-          <w:top w:color="auto" w:space="0" w:sz="0" w:val="none"/>
-          <w:left w:color="auto" w:space="0" w:sz="0" w:val="none"/>
-          <w:bottom w:color="auto" w:space="0" w:sz="0" w:val="none"/>
-          <w:right w:color="auto" w:space="0" w:sz="0" w:val="none"/>
-          <w:between w:color="auto" w:space="0" w:sz="0" w:val="none"/>
+          <w:top w:color="000000" w:space="0" w:sz="0" w:val="none"/>
+          <w:left w:color="000000" w:space="0" w:sz="0" w:val="none"/>
+          <w:bottom w:color="000000" w:space="0" w:sz="0" w:val="none"/>
+          <w:right w:color="000000" w:space="0" w:sz="0" w:val="none"/>
+          <w:between w:color="000000" w:space="0" w:sz="0" w:val="none"/>
         </w:pBdr>
         <w:shd w:fill="ffffff" w:val="clear"/>
         <w:spacing w:after="220" w:line="411.42960000000005" w:lineRule="auto"/>
@@ -457,11 +457,11 @@
     <w:p>
       <w:pPr>
         <w:pBdr>
-          <w:top w:color="auto" w:space="0" w:sz="0" w:val="none"/>
-          <w:left w:color="auto" w:space="0" w:sz="0" w:val="none"/>
-          <w:bottom w:color="auto" w:space="0" w:sz="0" w:val="none"/>
-          <w:right w:color="auto" w:space="0" w:sz="0" w:val="none"/>
-          <w:between w:color="auto" w:space="0" w:sz="0" w:val="none"/>
+          <w:top w:color="000000" w:space="0" w:sz="0" w:val="none"/>
+          <w:left w:color="000000" w:space="0" w:sz="0" w:val="none"/>
+          <w:bottom w:color="000000" w:space="0" w:sz="0" w:val="none"/>
+          <w:right w:color="000000" w:space="0" w:sz="0" w:val="none"/>
+          <w:between w:color="000000" w:space="0" w:sz="0" w:val="none"/>
         </w:pBdr>
         <w:shd w:fill="ffffff" w:val="clear"/>
         <w:spacing w:after="220" w:line="411.42960000000005" w:lineRule="auto"/>
@@ -482,11 +482,11 @@
     <w:p>
       <w:pPr>
         <w:pBdr>
-          <w:top w:color="auto" w:space="0" w:sz="0" w:val="none"/>
-          <w:left w:color="auto" w:space="0" w:sz="0" w:val="none"/>
-          <w:bottom w:color="auto" w:space="0" w:sz="0" w:val="none"/>
-          <w:right w:color="auto" w:space="0" w:sz="0" w:val="none"/>
-          <w:between w:color="auto" w:space="0" w:sz="0" w:val="none"/>
+          <w:top w:color="000000" w:space="0" w:sz="0" w:val="none"/>
+          <w:left w:color="000000" w:space="0" w:sz="0" w:val="none"/>
+          <w:bottom w:color="000000" w:space="0" w:sz="0" w:val="none"/>
+          <w:right w:color="000000" w:space="0" w:sz="0" w:val="none"/>
+          <w:between w:color="000000" w:space="0" w:sz="0" w:val="none"/>
         </w:pBdr>
         <w:shd w:fill="ffffff" w:val="clear"/>
         <w:spacing w:after="220" w:line="411.42960000000005" w:lineRule="auto"/>
@@ -511,11 +511,11 @@
     <w:p>
       <w:pPr>
         <w:pBdr>
-          <w:top w:color="auto" w:space="0" w:sz="0" w:val="none"/>
-          <w:left w:color="auto" w:space="0" w:sz="0" w:val="none"/>
-          <w:bottom w:color="auto" w:space="0" w:sz="0" w:val="none"/>
-          <w:right w:color="auto" w:space="0" w:sz="0" w:val="none"/>
-          <w:between w:color="auto" w:space="0" w:sz="0" w:val="none"/>
+          <w:top w:color="000000" w:space="0" w:sz="0" w:val="none"/>
+          <w:left w:color="000000" w:space="0" w:sz="0" w:val="none"/>
+          <w:bottom w:color="000000" w:space="0" w:sz="0" w:val="none"/>
+          <w:right w:color="000000" w:space="0" w:sz="0" w:val="none"/>
+          <w:between w:color="000000" w:space="0" w:sz="0" w:val="none"/>
         </w:pBdr>
         <w:shd w:fill="ffffff" w:val="clear"/>
         <w:spacing w:after="220" w:line="411.42960000000005" w:lineRule="auto"/>
@@ -537,11 +537,11 @@
     <w:p>
       <w:pPr>
         <w:pBdr>
-          <w:top w:color="auto" w:space="0" w:sz="0" w:val="none"/>
-          <w:left w:color="auto" w:space="0" w:sz="0" w:val="none"/>
-          <w:bottom w:color="auto" w:space="0" w:sz="0" w:val="none"/>
-          <w:right w:color="auto" w:space="0" w:sz="0" w:val="none"/>
-          <w:between w:color="auto" w:space="0" w:sz="0" w:val="none"/>
+          <w:top w:color="000000" w:space="0" w:sz="0" w:val="none"/>
+          <w:left w:color="000000" w:space="0" w:sz="0" w:val="none"/>
+          <w:bottom w:color="000000" w:space="0" w:sz="0" w:val="none"/>
+          <w:right w:color="000000" w:space="0" w:sz="0" w:val="none"/>
+          <w:between w:color="000000" w:space="0" w:sz="0" w:val="none"/>
         </w:pBdr>
         <w:shd w:fill="ffffff" w:val="clear"/>
         <w:spacing w:after="220" w:line="411.42960000000005" w:lineRule="auto"/>
@@ -567,17 +567,18 @@
       <w:pPr>
         <w:numPr>
           <w:ilvl w:val="0"/>
-          <w:numId w:val="10"/>
+          <w:numId w:val="4"/>
         </w:numPr>
         <w:pBdr>
-          <w:top w:color="auto" w:space="0" w:sz="0" w:val="none"/>
-          <w:bottom w:color="auto" w:space="0" w:sz="0" w:val="none"/>
-          <w:right w:color="auto" w:space="0" w:sz="0" w:val="none"/>
-          <w:between w:color="auto" w:space="0" w:sz="0" w:val="none"/>
+          <w:top w:color="000000" w:space="0" w:sz="0" w:val="none"/>
+          <w:bottom w:color="000000" w:space="0" w:sz="0" w:val="none"/>
+          <w:right w:color="000000" w:space="0" w:sz="0" w:val="none"/>
+          <w:between w:color="000000" w:space="0" w:sz="0" w:val="none"/>
         </w:pBdr>
         <w:shd w:fill="ffffff" w:val="clear"/>
         <w:spacing w:after="720" w:line="411.42960000000005" w:lineRule="auto"/>
         <w:ind w:left="1260" w:hanging="360"/>
+        <w:rPr/>
       </w:pPr>
       <w:r>
         <w:rPr>
@@ -599,11 +600,11 @@
         <w:keepNext w:val="0"/>
         <w:keepLines w:val="0"/>
         <w:pBdr>
-          <w:top w:color="auto" w:space="0" w:sz="0" w:val="none"/>
-          <w:left w:color="auto" w:space="0" w:sz="0" w:val="none"/>
-          <w:bottom w:color="auto" w:space="0" w:sz="0" w:val="none"/>
-          <w:right w:color="auto" w:space="0" w:sz="0" w:val="none"/>
-          <w:between w:color="auto" w:space="0" w:sz="0" w:val="none"/>
+          <w:top w:color="000000" w:space="0" w:sz="0" w:val="none"/>
+          <w:left w:color="000000" w:space="0" w:sz="0" w:val="none"/>
+          <w:bottom w:color="000000" w:space="0" w:sz="0" w:val="none"/>
+          <w:right w:color="000000" w:space="0" w:sz="0" w:val="none"/>
+          <w:between w:color="000000" w:space="0" w:sz="0" w:val="none"/>
         </w:pBdr>
         <w:shd w:fill="ffffff" w:val="clear"/>
         <w:spacing w:after="360" w:line="384.00000000000006" w:lineRule="auto"/>
@@ -616,7 +617,7 @@
           <w:u w:val="single"/>
         </w:rPr>
       </w:pPr>
-      <w:bookmarkStart w:colFirst="0" w:colLast="0" w:name="_9wwm8riaqli9" w:id="1"/>
+      <w:bookmarkStart w:colFirst="0" w:colLast="0" w:name="_heading=h.30j0zll" w:id="1"/>
       <w:bookmarkEnd w:id="1"/>
       <w:r>
         <w:rPr>
@@ -633,11 +634,11 @@
     <w:p>
       <w:pPr>
         <w:pBdr>
-          <w:top w:color="auto" w:space="0" w:sz="0" w:val="none"/>
-          <w:left w:color="auto" w:space="0" w:sz="0" w:val="none"/>
-          <w:bottom w:color="auto" w:space="0" w:sz="0" w:val="none"/>
-          <w:right w:color="auto" w:space="0" w:sz="0" w:val="none"/>
-          <w:between w:color="auto" w:space="0" w:sz="0" w:val="none"/>
+          <w:top w:color="000000" w:space="0" w:sz="0" w:val="none"/>
+          <w:left w:color="000000" w:space="0" w:sz="0" w:val="none"/>
+          <w:bottom w:color="000000" w:space="0" w:sz="0" w:val="none"/>
+          <w:right w:color="000000" w:space="0" w:sz="0" w:val="none"/>
+          <w:between w:color="000000" w:space="0" w:sz="0" w:val="none"/>
         </w:pBdr>
         <w:shd w:fill="ffffff" w:val="clear"/>
         <w:spacing w:after="220" w:line="411.42960000000005" w:lineRule="auto"/>
@@ -662,11 +663,11 @@
     <w:p>
       <w:pPr>
         <w:pBdr>
-          <w:top w:color="auto" w:space="0" w:sz="0" w:val="none"/>
-          <w:left w:color="auto" w:space="0" w:sz="0" w:val="none"/>
-          <w:bottom w:color="auto" w:space="0" w:sz="0" w:val="none"/>
-          <w:right w:color="auto" w:space="0" w:sz="0" w:val="none"/>
-          <w:between w:color="auto" w:space="0" w:sz="0" w:val="none"/>
+          <w:top w:color="000000" w:space="0" w:sz="0" w:val="none"/>
+          <w:left w:color="000000" w:space="0" w:sz="0" w:val="none"/>
+          <w:bottom w:color="000000" w:space="0" w:sz="0" w:val="none"/>
+          <w:right w:color="000000" w:space="0" w:sz="0" w:val="none"/>
+          <w:between w:color="000000" w:space="0" w:sz="0" w:val="none"/>
         </w:pBdr>
         <w:shd w:fill="ffffff" w:val="clear"/>
         <w:spacing w:after="220" w:line="411.42960000000005" w:lineRule="auto"/>
@@ -688,17 +689,18 @@
       <w:pPr>
         <w:numPr>
           <w:ilvl w:val="0"/>
-          <w:numId w:val="2"/>
+          <w:numId w:val="13"/>
         </w:numPr>
         <w:pBdr>
-          <w:top w:color="auto" w:space="0" w:sz="0" w:val="none"/>
-          <w:bottom w:color="auto" w:space="0" w:sz="0" w:val="none"/>
-          <w:right w:color="auto" w:space="0" w:sz="0" w:val="none"/>
-          <w:between w:color="auto" w:space="0" w:sz="0" w:val="none"/>
-        </w:pBdr>
-        <w:shd w:fill="ffffff" w:val="clear"/>
-        <w:spacing w:after="0" w:afterAutospacing="0" w:line="411.42960000000005" w:lineRule="auto"/>
+          <w:top w:color="000000" w:space="0" w:sz="0" w:val="none"/>
+          <w:bottom w:color="000000" w:space="0" w:sz="0" w:val="none"/>
+          <w:right w:color="000000" w:space="0" w:sz="0" w:val="none"/>
+          <w:between w:color="000000" w:space="0" w:sz="0" w:val="none"/>
+        </w:pBdr>
+        <w:shd w:fill="ffffff" w:val="clear"/>
+        <w:spacing w:after="0" w:line="411.42960000000005" w:lineRule="auto"/>
         <w:ind w:left="1260" w:hanging="360"/>
+        <w:rPr/>
       </w:pPr>
       <w:r>
         <w:rPr>
@@ -718,22 +720,28 @@
         </w:rPr>
         <w:t xml:space="preserve">It includes the students and group lists, and forms needed to track the group progress.</w:t>
       </w:r>
+      <w:r>
+        <w:rPr>
+          <w:rtl w:val="0"/>
+        </w:rPr>
+      </w:r>
     </w:p>
     <w:p>
       <w:pPr>
         <w:numPr>
           <w:ilvl w:val="0"/>
-          <w:numId w:val="2"/>
+          <w:numId w:val="13"/>
         </w:numPr>
         <w:pBdr>
-          <w:top w:color="auto" w:space="0" w:sz="0" w:val="none"/>
-          <w:bottom w:color="auto" w:space="0" w:sz="0" w:val="none"/>
-          <w:right w:color="auto" w:space="0" w:sz="0" w:val="none"/>
-          <w:between w:color="auto" w:space="0" w:sz="0" w:val="none"/>
-        </w:pBdr>
-        <w:shd w:fill="ffffff" w:val="clear"/>
-        <w:spacing w:after="0" w:afterAutospacing="0" w:line="411.42960000000005" w:lineRule="auto"/>
+          <w:top w:color="000000" w:space="0" w:sz="0" w:val="none"/>
+          <w:bottom w:color="000000" w:space="0" w:sz="0" w:val="none"/>
+          <w:right w:color="000000" w:space="0" w:sz="0" w:val="none"/>
+          <w:between w:color="000000" w:space="0" w:sz="0" w:val="none"/>
+        </w:pBdr>
+        <w:shd w:fill="ffffff" w:val="clear"/>
+        <w:spacing w:after="0" w:line="411.42960000000005" w:lineRule="auto"/>
         <w:ind w:left="1260" w:hanging="360"/>
+        <w:rPr/>
       </w:pPr>
       <w:r>
         <w:rPr>
@@ -753,22 +761,28 @@
         </w:rPr>
         <w:t xml:space="preserve">It includes group members (with a group leader). This information may be used for keeping the records of the group members for any emergency or for any other kind of information.</w:t>
       </w:r>
+      <w:r>
+        <w:rPr>
+          <w:rtl w:val="0"/>
+        </w:rPr>
+      </w:r>
     </w:p>
     <w:p>
       <w:pPr>
         <w:numPr>
           <w:ilvl w:val="0"/>
-          <w:numId w:val="2"/>
+          <w:numId w:val="13"/>
         </w:numPr>
         <w:pBdr>
-          <w:top w:color="auto" w:space="0" w:sz="0" w:val="none"/>
-          <w:bottom w:color="auto" w:space="0" w:sz="0" w:val="none"/>
-          <w:right w:color="auto" w:space="0" w:sz="0" w:val="none"/>
-          <w:between w:color="auto" w:space="0" w:sz="0" w:val="none"/>
+          <w:top w:color="000000" w:space="0" w:sz="0" w:val="none"/>
+          <w:bottom w:color="000000" w:space="0" w:sz="0" w:val="none"/>
+          <w:right w:color="000000" w:space="0" w:sz="0" w:val="none"/>
+          <w:between w:color="000000" w:space="0" w:sz="0" w:val="none"/>
         </w:pBdr>
         <w:shd w:fill="ffffff" w:val="clear"/>
         <w:spacing w:after="720" w:line="411.42960000000005" w:lineRule="auto"/>
         <w:ind w:left="1260" w:hanging="360"/>
+        <w:rPr/>
       </w:pPr>
       <w:r>
         <w:rPr>
@@ -788,15 +802,20 @@
         </w:rPr>
         <w:t xml:space="preserve">It includes user details, form responses, progress percentage, and basic details, name, groupId, studentId.</w:t>
       </w:r>
-    </w:p>
-    <w:p>
-      <w:pPr>
-        <w:pBdr>
-          <w:top w:color="auto" w:space="0" w:sz="0" w:val="none"/>
-          <w:left w:color="auto" w:space="0" w:sz="0" w:val="none"/>
-          <w:bottom w:color="auto" w:space="0" w:sz="0" w:val="none"/>
-          <w:right w:color="auto" w:space="0" w:sz="0" w:val="none"/>
-          <w:between w:color="auto" w:space="0" w:sz="0" w:val="none"/>
+      <w:r>
+        <w:rPr>
+          <w:rtl w:val="0"/>
+        </w:rPr>
+      </w:r>
+    </w:p>
+    <w:p>
+      <w:pPr>
+        <w:pBdr>
+          <w:top w:color="000000" w:space="0" w:sz="0" w:val="none"/>
+          <w:left w:color="000000" w:space="0" w:sz="0" w:val="none"/>
+          <w:bottom w:color="000000" w:space="0" w:sz="0" w:val="none"/>
+          <w:right w:color="000000" w:space="0" w:sz="0" w:val="none"/>
+          <w:between w:color="000000" w:space="0" w:sz="0" w:val="none"/>
         </w:pBdr>
         <w:shd w:fill="ffffff" w:val="clear"/>
         <w:spacing w:after="220" w:line="411.42960000000005" w:lineRule="auto"/>
@@ -821,11 +840,11 @@
     <w:p>
       <w:pPr>
         <w:pBdr>
-          <w:top w:color="auto" w:space="0" w:sz="0" w:val="none"/>
-          <w:left w:color="auto" w:space="0" w:sz="0" w:val="none"/>
-          <w:bottom w:color="auto" w:space="0" w:sz="0" w:val="none"/>
-          <w:right w:color="auto" w:space="0" w:sz="0" w:val="none"/>
-          <w:between w:color="auto" w:space="0" w:sz="0" w:val="none"/>
+          <w:top w:color="000000" w:space="0" w:sz="0" w:val="none"/>
+          <w:left w:color="000000" w:space="0" w:sz="0" w:val="none"/>
+          <w:bottom w:color="000000" w:space="0" w:sz="0" w:val="none"/>
+          <w:right w:color="000000" w:space="0" w:sz="0" w:val="none"/>
+          <w:between w:color="000000" w:space="0" w:sz="0" w:val="none"/>
         </w:pBdr>
         <w:shd w:fill="ffffff" w:val="clear"/>
         <w:spacing w:after="220" w:line="411.42960000000005" w:lineRule="auto"/>
@@ -840,9 +859,9 @@
           <w:szCs w:val="24"/>
           <w:rtl w:val="0"/>
         </w:rPr>
-        <w:t xml:space="preserve">The major features of airline database system as shown in below </w:t>
-      </w:r>
-      <w:hyperlink r:id="rId6">
+        <w:t xml:space="preserve">The major features of peer group app as shown in below </w:t>
+      </w:r>
+      <w:hyperlink r:id="rId7">
         <w:r>
           <w:rPr>
             <w:b w:val="1"/>
@@ -895,18 +914,18 @@
         </w:rPr>
         <w:drawing>
           <wp:inline distB="114300" distT="114300" distL="114300" distR="114300">
-            <wp:extent cx="5943600" cy="7353300"/>
+            <wp:extent cx="5943600" cy="5359400"/>
             <wp:effectExtent b="0" l="0" r="0" t="0"/>
-            <wp:docPr descr="layout of airline database system for software requirements specification document" id="1" name="image3.jpg"/>
+            <wp:docPr id="4" name="image2.png"/>
             <a:graphic>
               <a:graphicData uri="http://schemas.openxmlformats.org/drawingml/2006/picture">
                 <pic:pic>
                   <pic:nvPicPr>
-                    <pic:cNvPr descr="layout of airline database system for software requirements specification document" id="0" name="image3.jpg"/>
+                    <pic:cNvPr id="0" name="image2.png"/>
                     <pic:cNvPicPr preferRelativeResize="0"/>
                   </pic:nvPicPr>
                   <pic:blipFill>
-                    <a:blip r:embed="rId7"/>
+                    <a:blip r:embed="rId8"/>
                     <a:srcRect b="0" l="0" r="0" t="0"/>
                     <a:stretch>
                       <a:fillRect/>
@@ -915,7 +934,7 @@
                   <pic:spPr>
                     <a:xfrm>
                       <a:off x="0" y="0"/>
-                      <a:ext cx="5943600" cy="7353300"/>
+                      <a:ext cx="5943600" cy="5359400"/>
                     </a:xfrm>
                     <a:prstGeom prst="rect"/>
                     <a:ln/>
@@ -935,11 +954,11 @@
     <w:p>
       <w:pPr>
         <w:pBdr>
-          <w:top w:color="auto" w:space="0" w:sz="0" w:val="none"/>
-          <w:left w:color="auto" w:space="0" w:sz="0" w:val="none"/>
-          <w:bottom w:color="auto" w:space="0" w:sz="0" w:val="none"/>
-          <w:right w:color="auto" w:space="0" w:sz="0" w:val="none"/>
-          <w:between w:color="auto" w:space="0" w:sz="0" w:val="none"/>
+          <w:top w:color="000000" w:space="0" w:sz="0" w:val="none"/>
+          <w:left w:color="000000" w:space="0" w:sz="0" w:val="none"/>
+          <w:bottom w:color="000000" w:space="0" w:sz="0" w:val="none"/>
+          <w:right w:color="000000" w:space="0" w:sz="0" w:val="none"/>
+          <w:between w:color="000000" w:space="0" w:sz="0" w:val="none"/>
         </w:pBdr>
         <w:shd w:fill="ffffff" w:val="clear"/>
         <w:spacing w:after="220" w:line="480" w:lineRule="auto"/>
@@ -958,17 +977,17 @@
           <w:szCs w:val="18"/>
           <w:rtl w:val="0"/>
         </w:rPr>
-        <w:t xml:space="preserve">The diagram shows the layout of airline database system – entity–relationship model</w:t>
-      </w:r>
-    </w:p>
-    <w:p>
-      <w:pPr>
-        <w:pBdr>
-          <w:top w:color="auto" w:space="0" w:sz="0" w:val="none"/>
-          <w:left w:color="auto" w:space="0" w:sz="0" w:val="none"/>
-          <w:bottom w:color="auto" w:space="0" w:sz="0" w:val="none"/>
-          <w:right w:color="auto" w:space="0" w:sz="0" w:val="none"/>
-          <w:between w:color="auto" w:space="0" w:sz="0" w:val="none"/>
+        <w:t xml:space="preserve">The diagram shows the layout of peer group system – entity–relationship model</w:t>
+      </w:r>
+    </w:p>
+    <w:p>
+      <w:pPr>
+        <w:pBdr>
+          <w:top w:color="000000" w:space="0" w:sz="0" w:val="none"/>
+          <w:left w:color="000000" w:space="0" w:sz="0" w:val="none"/>
+          <w:bottom w:color="000000" w:space="0" w:sz="0" w:val="none"/>
+          <w:right w:color="000000" w:space="0" w:sz="0" w:val="none"/>
+          <w:between w:color="000000" w:space="0" w:sz="0" w:val="none"/>
         </w:pBdr>
         <w:shd w:fill="ffffff" w:val="clear"/>
         <w:spacing w:after="220" w:line="411.42960000000005" w:lineRule="auto"/>
@@ -993,11 +1012,11 @@
     <w:p>
       <w:pPr>
         <w:pBdr>
-          <w:top w:color="auto" w:space="0" w:sz="0" w:val="none"/>
-          <w:left w:color="auto" w:space="0" w:sz="0" w:val="none"/>
-          <w:bottom w:color="auto" w:space="0" w:sz="0" w:val="none"/>
-          <w:right w:color="auto" w:space="0" w:sz="0" w:val="none"/>
-          <w:between w:color="auto" w:space="0" w:sz="0" w:val="none"/>
+          <w:top w:color="000000" w:space="0" w:sz="0" w:val="none"/>
+          <w:left w:color="000000" w:space="0" w:sz="0" w:val="none"/>
+          <w:bottom w:color="000000" w:space="0" w:sz="0" w:val="none"/>
+          <w:right w:color="000000" w:space="0" w:sz="0" w:val="none"/>
+          <w:between w:color="000000" w:space="0" w:sz="0" w:val="none"/>
         </w:pBdr>
         <w:shd w:fill="ffffff" w:val="clear"/>
         <w:spacing w:after="220" w:line="411.42960000000005" w:lineRule="auto"/>
@@ -1020,17 +1039,18 @@
       <w:pPr>
         <w:numPr>
           <w:ilvl w:val="0"/>
-          <w:numId w:val="5"/>
+          <w:numId w:val="2"/>
         </w:numPr>
         <w:pBdr>
-          <w:top w:color="auto" w:space="0" w:sz="0" w:val="none"/>
-          <w:bottom w:color="auto" w:space="0" w:sz="0" w:val="none"/>
-          <w:right w:color="auto" w:space="0" w:sz="0" w:val="none"/>
-          <w:between w:color="auto" w:space="0" w:sz="0" w:val="none"/>
-        </w:pBdr>
-        <w:shd w:fill="ffffff" w:val="clear"/>
-        <w:spacing w:after="0" w:afterAutospacing="0" w:line="411.42960000000005" w:lineRule="auto"/>
+          <w:top w:color="000000" w:space="0" w:sz="0" w:val="none"/>
+          <w:bottom w:color="000000" w:space="0" w:sz="0" w:val="none"/>
+          <w:right w:color="000000" w:space="0" w:sz="0" w:val="none"/>
+          <w:between w:color="000000" w:space="0" w:sz="0" w:val="none"/>
+        </w:pBdr>
+        <w:shd w:fill="ffffff" w:val="clear"/>
+        <w:spacing w:after="0" w:line="411.42960000000005" w:lineRule="auto"/>
         <w:ind w:left="1260" w:hanging="360"/>
+        <w:rPr/>
       </w:pPr>
       <w:r>
         <w:rPr>
@@ -1039,23 +1059,29 @@
           <w:rtl w:val="0"/>
         </w:rPr>
         <w:t xml:space="preserve">Fill up checklist for to-do problems, availability form before meetings, peer review forms after peer meetings, as well as doubt forms.</w:t>
+      </w:r>
+      <w:r>
+        <w:rPr>
+          <w:rtl w:val="0"/>
+        </w:rPr>
       </w:r>
     </w:p>
     <w:p>
       <w:pPr>
         <w:numPr>
           <w:ilvl w:val="0"/>
-          <w:numId w:val="6"/>
+          <w:numId w:val="3"/>
         </w:numPr>
         <w:pBdr>
-          <w:top w:color="auto" w:space="0" w:sz="0" w:val="none"/>
-          <w:bottom w:color="auto" w:space="0" w:sz="0" w:val="none"/>
-          <w:right w:color="auto" w:space="0" w:sz="0" w:val="none"/>
-          <w:between w:color="auto" w:space="0" w:sz="0" w:val="none"/>
+          <w:top w:color="000000" w:space="0" w:sz="0" w:val="none"/>
+          <w:bottom w:color="000000" w:space="0" w:sz="0" w:val="none"/>
+          <w:right w:color="000000" w:space="0" w:sz="0" w:val="none"/>
+          <w:between w:color="000000" w:space="0" w:sz="0" w:val="none"/>
         </w:pBdr>
         <w:shd w:fill="ffffff" w:val="clear"/>
         <w:spacing w:after="720" w:line="411.42960000000005" w:lineRule="auto"/>
         <w:ind w:left="1260" w:hanging="360"/>
+        <w:rPr/>
       </w:pPr>
       <w:r>
         <w:rPr>
@@ -1065,15 +1091,20 @@
         </w:rPr>
         <w:t xml:space="preserve">Check his/her group details and their performance</w:t>
       </w:r>
-    </w:p>
-    <w:p>
-      <w:pPr>
-        <w:pBdr>
-          <w:top w:color="auto" w:space="0" w:sz="0" w:val="none"/>
-          <w:left w:color="auto" w:space="0" w:sz="0" w:val="none"/>
-          <w:bottom w:color="auto" w:space="0" w:sz="0" w:val="none"/>
-          <w:right w:color="auto" w:space="0" w:sz="0" w:val="none"/>
-          <w:between w:color="auto" w:space="0" w:sz="0" w:val="none"/>
+      <w:r>
+        <w:rPr>
+          <w:rtl w:val="0"/>
+        </w:rPr>
+      </w:r>
+    </w:p>
+    <w:p>
+      <w:pPr>
+        <w:pBdr>
+          <w:top w:color="000000" w:space="0" w:sz="0" w:val="none"/>
+          <w:left w:color="000000" w:space="0" w:sz="0" w:val="none"/>
+          <w:bottom w:color="000000" w:space="0" w:sz="0" w:val="none"/>
+          <w:right w:color="000000" w:space="0" w:sz="0" w:val="none"/>
+          <w:between w:color="000000" w:space="0" w:sz="0" w:val="none"/>
         </w:pBdr>
         <w:shd w:fill="ffffff" w:val="clear"/>
         <w:spacing w:after="220" w:line="411.42960000000005" w:lineRule="auto"/>
@@ -1095,17 +1126,18 @@
       <w:pPr>
         <w:numPr>
           <w:ilvl w:val="0"/>
-          <w:numId w:val="1"/>
+          <w:numId w:val="12"/>
         </w:numPr>
         <w:pBdr>
-          <w:top w:color="auto" w:space="0" w:sz="0" w:val="none"/>
-          <w:bottom w:color="auto" w:space="0" w:sz="0" w:val="none"/>
-          <w:right w:color="auto" w:space="0" w:sz="0" w:val="none"/>
-          <w:between w:color="auto" w:space="0" w:sz="0" w:val="none"/>
+          <w:top w:color="000000" w:space="0" w:sz="0" w:val="none"/>
+          <w:bottom w:color="000000" w:space="0" w:sz="0" w:val="none"/>
+          <w:right w:color="000000" w:space="0" w:sz="0" w:val="none"/>
+          <w:between w:color="000000" w:space="0" w:sz="0" w:val="none"/>
         </w:pBdr>
         <w:shd w:fill="ffffff" w:val="clear"/>
         <w:spacing w:after="720" w:line="411.42960000000005" w:lineRule="auto"/>
         <w:ind w:left="1260" w:hanging="360"/>
+        <w:rPr/>
       </w:pPr>
       <w:r>
         <w:rPr>
@@ -1125,14 +1157,19 @@
         <w:br w:type="textWrapping"/>
         <w:t xml:space="preserve">• Regroup to maintain uniform balance in terms of performance at group level.</w:t>
       </w:r>
-    </w:p>
-    <w:p>
-      <w:pPr>
-        <w:pBdr>
-          <w:top w:color="auto" w:space="0" w:sz="0" w:val="none"/>
-          <w:bottom w:color="auto" w:space="0" w:sz="0" w:val="none"/>
-          <w:right w:color="auto" w:space="0" w:sz="0" w:val="none"/>
-          <w:between w:color="auto" w:space="0" w:sz="0" w:val="none"/>
+      <w:r>
+        <w:rPr>
+          <w:rtl w:val="0"/>
+        </w:rPr>
+      </w:r>
+    </w:p>
+    <w:p>
+      <w:pPr>
+        <w:pBdr>
+          <w:top w:color="000000" w:space="0" w:sz="0" w:val="none"/>
+          <w:bottom w:color="000000" w:space="0" w:sz="0" w:val="none"/>
+          <w:right w:color="000000" w:space="0" w:sz="0" w:val="none"/>
+          <w:between w:color="000000" w:space="0" w:sz="0" w:val="none"/>
         </w:pBdr>
         <w:shd w:fill="ffffff" w:val="clear"/>
         <w:spacing w:after="720" w:line="411.42960000000005" w:lineRule="auto"/>
@@ -1165,10 +1202,10 @@
     <w:p>
       <w:pPr>
         <w:pBdr>
-          <w:top w:color="auto" w:space="0" w:sz="0" w:val="none"/>
-          <w:bottom w:color="auto" w:space="0" w:sz="0" w:val="none"/>
-          <w:right w:color="auto" w:space="0" w:sz="0" w:val="none"/>
-          <w:between w:color="auto" w:space="0" w:sz="0" w:val="none"/>
+          <w:top w:color="000000" w:space="0" w:sz="0" w:val="none"/>
+          <w:bottom w:color="000000" w:space="0" w:sz="0" w:val="none"/>
+          <w:right w:color="000000" w:space="0" w:sz="0" w:val="none"/>
+          <w:between w:color="000000" w:space="0" w:sz="0" w:val="none"/>
         </w:pBdr>
         <w:shd w:fill="ffffff" w:val="clear"/>
         <w:spacing w:after="720" w:line="411.42960000000005" w:lineRule="auto"/>
@@ -1190,11 +1227,11 @@
     <w:p>
       <w:pPr>
         <w:pBdr>
-          <w:top w:color="auto" w:space="0" w:sz="0" w:val="none"/>
-          <w:left w:color="auto" w:space="0" w:sz="0" w:val="none"/>
-          <w:bottom w:color="auto" w:space="0" w:sz="0" w:val="none"/>
-          <w:right w:color="auto" w:space="0" w:sz="0" w:val="none"/>
-          <w:between w:color="auto" w:space="0" w:sz="0" w:val="none"/>
+          <w:top w:color="000000" w:space="0" w:sz="0" w:val="none"/>
+          <w:left w:color="000000" w:space="0" w:sz="0" w:val="none"/>
+          <w:bottom w:color="000000" w:space="0" w:sz="0" w:val="none"/>
+          <w:right w:color="000000" w:space="0" w:sz="0" w:val="none"/>
+          <w:between w:color="000000" w:space="0" w:sz="0" w:val="none"/>
         </w:pBdr>
         <w:shd w:fill="ffffff" w:val="clear"/>
         <w:spacing w:after="220" w:line="411.42960000000005" w:lineRule="auto"/>
@@ -1215,11 +1252,11 @@
     <w:p>
       <w:pPr>
         <w:pBdr>
-          <w:top w:color="auto" w:space="0" w:sz="0" w:val="none"/>
-          <w:left w:color="auto" w:space="0" w:sz="0" w:val="none"/>
-          <w:bottom w:color="auto" w:space="0" w:sz="0" w:val="none"/>
-          <w:right w:color="auto" w:space="0" w:sz="0" w:val="none"/>
-          <w:between w:color="auto" w:space="0" w:sz="0" w:val="none"/>
+          <w:top w:color="000000" w:space="0" w:sz="0" w:val="none"/>
+          <w:left w:color="000000" w:space="0" w:sz="0" w:val="none"/>
+          <w:bottom w:color="000000" w:space="0" w:sz="0" w:val="none"/>
+          <w:right w:color="000000" w:space="0" w:sz="0" w:val="none"/>
+          <w:between w:color="000000" w:space="0" w:sz="0" w:val="none"/>
         </w:pBdr>
         <w:shd w:fill="ffffff" w:val="clear"/>
         <w:spacing w:after="220" w:line="411.42960000000005" w:lineRule="auto"/>
@@ -1244,11 +1281,11 @@
     <w:p>
       <w:pPr>
         <w:pBdr>
-          <w:top w:color="auto" w:space="0" w:sz="0" w:val="none"/>
-          <w:left w:color="auto" w:space="0" w:sz="0" w:val="none"/>
-          <w:bottom w:color="auto" w:space="0" w:sz="0" w:val="none"/>
-          <w:right w:color="auto" w:space="0" w:sz="0" w:val="none"/>
-          <w:between w:color="auto" w:space="0" w:sz="0" w:val="none"/>
+          <w:top w:color="000000" w:space="0" w:sz="0" w:val="none"/>
+          <w:left w:color="000000" w:space="0" w:sz="0" w:val="none"/>
+          <w:bottom w:color="000000" w:space="0" w:sz="0" w:val="none"/>
+          <w:right w:color="000000" w:space="0" w:sz="0" w:val="none"/>
+          <w:between w:color="000000" w:space="0" w:sz="0" w:val="none"/>
         </w:pBdr>
         <w:shd w:fill="ffffff" w:val="clear"/>
         <w:spacing w:after="220" w:line="411.42960000000005" w:lineRule="auto"/>
@@ -1263,7 +1300,572 @@
           <w:szCs w:val="24"/>
           <w:rtl w:val="0"/>
         </w:rPr>
-        <w:t xml:space="preserve">Operating environment for the airline management system is as listed below. </w:t>
+        <w:t xml:space="preserve">Operating environment for the peer group system is as listed below. </w:t>
+      </w:r>
+    </w:p>
+    <w:p>
+      <w:pPr>
+        <w:numPr>
+          <w:ilvl w:val="0"/>
+          <w:numId w:val="6"/>
+        </w:numPr>
+        <w:pBdr>
+          <w:top w:color="000000" w:space="0" w:sz="0" w:val="none"/>
+          <w:bottom w:color="000000" w:space="0" w:sz="0" w:val="none"/>
+          <w:right w:color="000000" w:space="0" w:sz="0" w:val="none"/>
+          <w:between w:color="000000" w:space="0" w:sz="0" w:val="none"/>
+        </w:pBdr>
+        <w:shd w:fill="ffffff" w:val="clear"/>
+        <w:spacing w:after="0" w:line="411.42960000000005" w:lineRule="auto"/>
+        <w:ind w:left="1260" w:hanging="360"/>
+        <w:rPr/>
+      </w:pPr>
+      <w:r>
+        <w:rPr>
+          <w:sz w:val="24"/>
+          <w:szCs w:val="24"/>
+          <w:rtl w:val="0"/>
+        </w:rPr>
+        <w:t xml:space="preserve">distributed database</w:t>
+      </w:r>
+      <w:r>
+        <w:rPr>
+          <w:rtl w:val="0"/>
+        </w:rPr>
+      </w:r>
+    </w:p>
+    <w:p>
+      <w:pPr>
+        <w:numPr>
+          <w:ilvl w:val="0"/>
+          <w:numId w:val="6"/>
+        </w:numPr>
+        <w:pBdr>
+          <w:top w:color="000000" w:space="0" w:sz="0" w:val="none"/>
+          <w:bottom w:color="000000" w:space="0" w:sz="0" w:val="none"/>
+          <w:right w:color="000000" w:space="0" w:sz="0" w:val="none"/>
+          <w:between w:color="000000" w:space="0" w:sz="0" w:val="none"/>
+        </w:pBdr>
+        <w:shd w:fill="ffffff" w:val="clear"/>
+        <w:spacing w:after="0" w:line="411.42960000000005" w:lineRule="auto"/>
+        <w:ind w:left="1260" w:hanging="360"/>
+        <w:rPr/>
+      </w:pPr>
+      <w:r>
+        <w:rPr>
+          <w:sz w:val="24"/>
+          <w:szCs w:val="24"/>
+          <w:rtl w:val="0"/>
+        </w:rPr>
+        <w:t xml:space="preserve">client/server system</w:t>
+      </w:r>
+      <w:r>
+        <w:rPr>
+          <w:rtl w:val="0"/>
+        </w:rPr>
+      </w:r>
+    </w:p>
+    <w:p>
+      <w:pPr>
+        <w:numPr>
+          <w:ilvl w:val="0"/>
+          <w:numId w:val="6"/>
+        </w:numPr>
+        <w:pBdr>
+          <w:top w:color="000000" w:space="0" w:sz="0" w:val="none"/>
+          <w:bottom w:color="000000" w:space="0" w:sz="0" w:val="none"/>
+          <w:right w:color="000000" w:space="0" w:sz="0" w:val="none"/>
+          <w:between w:color="000000" w:space="0" w:sz="0" w:val="none"/>
+        </w:pBdr>
+        <w:shd w:fill="ffffff" w:val="clear"/>
+        <w:spacing w:after="0" w:line="411.42960000000005" w:lineRule="auto"/>
+        <w:ind w:left="1260" w:hanging="360"/>
+        <w:rPr/>
+      </w:pPr>
+      <w:r>
+        <w:rPr>
+          <w:sz w:val="24"/>
+          <w:szCs w:val="24"/>
+          <w:rtl w:val="0"/>
+        </w:rPr>
+        <w:t xml:space="preserve">Operating system: Ubuntu.</w:t>
+      </w:r>
+      <w:r>
+        <w:rPr>
+          <w:rtl w:val="0"/>
+        </w:rPr>
+      </w:r>
+    </w:p>
+    <w:p>
+      <w:pPr>
+        <w:numPr>
+          <w:ilvl w:val="0"/>
+          <w:numId w:val="6"/>
+        </w:numPr>
+        <w:pBdr>
+          <w:top w:color="000000" w:space="0" w:sz="0" w:val="none"/>
+          <w:bottom w:color="000000" w:space="0" w:sz="0" w:val="none"/>
+          <w:right w:color="000000" w:space="0" w:sz="0" w:val="none"/>
+          <w:between w:color="000000" w:space="0" w:sz="0" w:val="none"/>
+        </w:pBdr>
+        <w:shd w:fill="ffffff" w:val="clear"/>
+        <w:spacing w:after="0" w:line="411.42960000000005" w:lineRule="auto"/>
+        <w:ind w:left="1260" w:hanging="360"/>
+        <w:rPr/>
+      </w:pPr>
+      <w:r>
+        <w:rPr>
+          <w:sz w:val="24"/>
+          <w:szCs w:val="24"/>
+          <w:rtl w:val="0"/>
+        </w:rPr>
+        <w:t xml:space="preserve">database: sql database</w:t>
+      </w:r>
+      <w:r>
+        <w:rPr>
+          <w:rtl w:val="0"/>
+        </w:rPr>
+      </w:r>
+    </w:p>
+    <w:p>
+      <w:pPr>
+        <w:numPr>
+          <w:ilvl w:val="0"/>
+          <w:numId w:val="6"/>
+        </w:numPr>
+        <w:pBdr>
+          <w:top w:color="000000" w:space="0" w:sz="0" w:val="none"/>
+          <w:bottom w:color="000000" w:space="0" w:sz="0" w:val="none"/>
+          <w:right w:color="000000" w:space="0" w:sz="0" w:val="none"/>
+          <w:between w:color="000000" w:space="0" w:sz="0" w:val="none"/>
+        </w:pBdr>
+        <w:shd w:fill="ffffff" w:val="clear"/>
+        <w:spacing w:after="720" w:line="411.42960000000005" w:lineRule="auto"/>
+        <w:ind w:left="1260" w:hanging="360"/>
+        <w:rPr/>
+      </w:pPr>
+      <w:r>
+        <w:rPr>
+          <w:sz w:val="24"/>
+          <w:szCs w:val="24"/>
+          <w:rtl w:val="0"/>
+        </w:rPr>
+        <w:t xml:space="preserve">platform: ReactJS/Django </w:t>
+      </w:r>
+      <w:r>
+        <w:rPr>
+          <w:rtl w:val="0"/>
+        </w:rPr>
+      </w:r>
+    </w:p>
+    <w:p>
+      <w:pPr>
+        <w:pBdr>
+          <w:top w:color="000000" w:space="0" w:sz="0" w:val="none"/>
+          <w:left w:color="000000" w:space="0" w:sz="0" w:val="none"/>
+          <w:bottom w:color="000000" w:space="0" w:sz="0" w:val="none"/>
+          <w:right w:color="000000" w:space="0" w:sz="0" w:val="none"/>
+          <w:between w:color="000000" w:space="0" w:sz="0" w:val="none"/>
+        </w:pBdr>
+        <w:shd w:fill="ffffff" w:val="clear"/>
+        <w:spacing w:after="220" w:line="411.42960000000005" w:lineRule="auto"/>
+        <w:rPr>
+          <w:b w:val="1"/>
+          <w:color w:val="800000"/>
+          <w:sz w:val="24"/>
+          <w:szCs w:val="24"/>
+        </w:rPr>
+      </w:pPr>
+      <w:r>
+        <w:rPr>
+          <w:b w:val="1"/>
+          <w:color w:val="800000"/>
+          <w:sz w:val="24"/>
+          <w:szCs w:val="24"/>
+          <w:rtl w:val="0"/>
+        </w:rPr>
+        <w:t xml:space="preserve">2.5 DESIGN and IMPLEMENTATION CONSTRAINTS</w:t>
+      </w:r>
+    </w:p>
+    <w:p>
+      <w:pPr>
+        <w:numPr>
+          <w:ilvl w:val="0"/>
+          <w:numId w:val="14"/>
+        </w:numPr>
+        <w:pBdr>
+          <w:top w:color="000000" w:space="0" w:sz="0" w:val="none"/>
+          <w:bottom w:color="000000" w:space="0" w:sz="0" w:val="none"/>
+          <w:right w:color="000000" w:space="0" w:sz="0" w:val="none"/>
+          <w:between w:color="000000" w:space="0" w:sz="0" w:val="none"/>
+        </w:pBdr>
+        <w:shd w:fill="ffffff" w:val="clear"/>
+        <w:spacing w:after="0" w:line="411.42960000000005" w:lineRule="auto"/>
+        <w:ind w:left="1260" w:hanging="360"/>
+        <w:jc w:val="both"/>
+        <w:rPr/>
+      </w:pPr>
+      <w:r>
+        <w:rPr>
+          <w:sz w:val="24"/>
+          <w:szCs w:val="24"/>
+          <w:rtl w:val="0"/>
+        </w:rPr>
+        <w:t xml:space="preserve">The global schema, fragmentation schema, and allocation </w:t>
+      </w:r>
+      <w:r>
+        <w:rPr>
+          <w:color w:val="444444"/>
+          <w:sz w:val="24"/>
+          <w:szCs w:val="24"/>
+          <w:rtl w:val="0"/>
+        </w:rPr>
+        <w:t xml:space="preserve">schema</w:t>
+      </w:r>
+      <w:r>
+        <w:rPr>
+          <w:sz w:val="24"/>
+          <w:szCs w:val="24"/>
+          <w:rtl w:val="0"/>
+        </w:rPr>
+        <w:t xml:space="preserve">.</w:t>
+      </w:r>
+      <w:r>
+        <w:rPr>
+          <w:rtl w:val="0"/>
+        </w:rPr>
+      </w:r>
+    </w:p>
+    <w:p>
+      <w:pPr>
+        <w:numPr>
+          <w:ilvl w:val="0"/>
+          <w:numId w:val="14"/>
+        </w:numPr>
+        <w:pBdr>
+          <w:top w:color="000000" w:space="0" w:sz="0" w:val="none"/>
+          <w:bottom w:color="000000" w:space="0" w:sz="0" w:val="none"/>
+          <w:right w:color="000000" w:space="0" w:sz="0" w:val="none"/>
+          <w:between w:color="000000" w:space="0" w:sz="0" w:val="none"/>
+        </w:pBdr>
+        <w:shd w:fill="ffffff" w:val="clear"/>
+        <w:spacing w:after="0" w:line="411.42960000000005" w:lineRule="auto"/>
+        <w:ind w:left="1260" w:hanging="360"/>
+        <w:jc w:val="both"/>
+        <w:rPr/>
+      </w:pPr>
+      <w:r>
+        <w:rPr>
+          <w:sz w:val="24"/>
+          <w:szCs w:val="24"/>
+          <w:rtl w:val="0"/>
+        </w:rPr>
+        <w:t xml:space="preserve">SQL commands for above queries/applications</w:t>
+      </w:r>
+      <w:r>
+        <w:rPr>
+          <w:rtl w:val="0"/>
+        </w:rPr>
+      </w:r>
+    </w:p>
+    <w:p>
+      <w:pPr>
+        <w:numPr>
+          <w:ilvl w:val="0"/>
+          <w:numId w:val="14"/>
+        </w:numPr>
+        <w:pBdr>
+          <w:top w:color="000000" w:space="0" w:sz="0" w:val="none"/>
+          <w:bottom w:color="000000" w:space="0" w:sz="0" w:val="none"/>
+          <w:right w:color="000000" w:space="0" w:sz="0" w:val="none"/>
+          <w:between w:color="000000" w:space="0" w:sz="0" w:val="none"/>
+        </w:pBdr>
+        <w:shd w:fill="ffffff" w:val="clear"/>
+        <w:spacing w:after="0" w:line="411.42960000000005" w:lineRule="auto"/>
+        <w:ind w:left="1260" w:hanging="360"/>
+        <w:jc w:val="both"/>
+        <w:rPr/>
+      </w:pPr>
+      <w:r>
+        <w:rPr>
+          <w:sz w:val="24"/>
+          <w:szCs w:val="24"/>
+          <w:rtl w:val="0"/>
+        </w:rPr>
+        <w:t xml:space="preserve">How the response for application 1 and 2 will be generated. Assuming these are global queries. Explain how various fragments will be combined to do so.</w:t>
+      </w:r>
+      <w:r>
+        <w:rPr>
+          <w:rtl w:val="0"/>
+        </w:rPr>
+      </w:r>
+    </w:p>
+    <w:p>
+      <w:pPr>
+        <w:numPr>
+          <w:ilvl w:val="0"/>
+          <w:numId w:val="14"/>
+        </w:numPr>
+        <w:pBdr>
+          <w:top w:color="000000" w:space="0" w:sz="0" w:val="none"/>
+          <w:bottom w:color="000000" w:space="0" w:sz="0" w:val="none"/>
+          <w:right w:color="000000" w:space="0" w:sz="0" w:val="none"/>
+          <w:between w:color="000000" w:space="0" w:sz="0" w:val="none"/>
+        </w:pBdr>
+        <w:shd w:fill="ffffff" w:val="clear"/>
+        <w:spacing w:after="720" w:line="411.42960000000005" w:lineRule="auto"/>
+        <w:ind w:left="1260" w:hanging="360"/>
+        <w:jc w:val="both"/>
+        <w:rPr/>
+      </w:pPr>
+      <w:r>
+        <w:rPr>
+          <w:sz w:val="24"/>
+          <w:szCs w:val="24"/>
+          <w:rtl w:val="0"/>
+        </w:rPr>
+        <w:t xml:space="preserve">Implement the database at least using a centralized database management system.</w:t>
+      </w:r>
+      <w:r>
+        <w:rPr>
+          <w:rtl w:val="0"/>
+        </w:rPr>
+      </w:r>
+    </w:p>
+    <w:p>
+      <w:pPr>
+        <w:pBdr>
+          <w:top w:color="000000" w:space="0" w:sz="0" w:val="none"/>
+          <w:left w:color="000000" w:space="0" w:sz="0" w:val="none"/>
+          <w:bottom w:color="000000" w:space="0" w:sz="0" w:val="none"/>
+          <w:right w:color="000000" w:space="0" w:sz="0" w:val="none"/>
+          <w:between w:color="000000" w:space="0" w:sz="0" w:val="none"/>
+        </w:pBdr>
+        <w:shd w:fill="ffffff" w:val="clear"/>
+        <w:spacing w:after="220" w:line="411.42960000000005" w:lineRule="auto"/>
+        <w:rPr>
+          <w:b w:val="1"/>
+          <w:color w:val="800000"/>
+          <w:sz w:val="24"/>
+          <w:szCs w:val="24"/>
+        </w:rPr>
+      </w:pPr>
+      <w:r>
+        <w:rPr>
+          <w:b w:val="1"/>
+          <w:color w:val="800000"/>
+          <w:sz w:val="24"/>
+          <w:szCs w:val="24"/>
+          <w:rtl w:val="0"/>
+        </w:rPr>
+        <w:t xml:space="preserve">2.6 ASSUMPTION DEPENDENCIES</w:t>
+      </w:r>
+    </w:p>
+    <w:p>
+      <w:pPr>
+        <w:pBdr>
+          <w:top w:color="000000" w:space="0" w:sz="0" w:val="none"/>
+          <w:left w:color="000000" w:space="0" w:sz="0" w:val="none"/>
+          <w:bottom w:color="000000" w:space="0" w:sz="0" w:val="none"/>
+          <w:right w:color="000000" w:space="0" w:sz="0" w:val="none"/>
+          <w:between w:color="000000" w:space="0" w:sz="0" w:val="none"/>
+        </w:pBdr>
+        <w:shd w:fill="ffffff" w:val="clear"/>
+        <w:spacing w:after="220" w:line="411.42960000000005" w:lineRule="auto"/>
+        <w:rPr>
+          <w:sz w:val="24"/>
+          <w:szCs w:val="24"/>
+        </w:rPr>
+      </w:pPr>
+      <w:r>
+        <w:rPr>
+          <w:sz w:val="24"/>
+          <w:szCs w:val="24"/>
+          <w:rtl w:val="0"/>
+        </w:rPr>
+        <w:t xml:space="preserve">Let us assume that this is a distributed peer group system and it is used in the following application:</w:t>
+      </w:r>
+    </w:p>
+    <w:p>
+      <w:pPr>
+        <w:numPr>
+          <w:ilvl w:val="0"/>
+          <w:numId w:val="15"/>
+        </w:numPr>
+        <w:pBdr>
+          <w:top w:color="000000" w:space="0" w:sz="0" w:val="none"/>
+          <w:bottom w:color="000000" w:space="0" w:sz="0" w:val="none"/>
+          <w:right w:color="000000" w:space="0" w:sz="0" w:val="none"/>
+          <w:between w:color="000000" w:space="0" w:sz="0" w:val="none"/>
+        </w:pBdr>
+        <w:shd w:fill="ffffff" w:val="clear"/>
+        <w:spacing w:after="0" w:line="411.42960000000005" w:lineRule="auto"/>
+        <w:ind w:left="1260" w:hanging="360"/>
+        <w:rPr/>
+      </w:pPr>
+      <w:r>
+        <w:rPr>
+          <w:sz w:val="24"/>
+          <w:szCs w:val="24"/>
+          <w:rtl w:val="0"/>
+        </w:rPr>
+        <w:t xml:space="preserve">A request for booking/cancellation of a flight from any source to any destination, giving connected flights in case no direct flight between the specified Source-Destination pair exist.</w:t>
+      </w:r>
+      <w:r>
+        <w:rPr>
+          <w:rtl w:val="0"/>
+        </w:rPr>
+      </w:r>
+    </w:p>
+    <w:p>
+      <w:pPr>
+        <w:numPr>
+          <w:ilvl w:val="0"/>
+          <w:numId w:val="15"/>
+        </w:numPr>
+        <w:pBdr>
+          <w:top w:color="000000" w:space="0" w:sz="0" w:val="none"/>
+          <w:bottom w:color="000000" w:space="0" w:sz="0" w:val="none"/>
+          <w:right w:color="000000" w:space="0" w:sz="0" w:val="none"/>
+          <w:between w:color="000000" w:space="0" w:sz="0" w:val="none"/>
+        </w:pBdr>
+        <w:shd w:fill="ffffff" w:val="clear"/>
+        <w:spacing w:after="720" w:line="411.42960000000005" w:lineRule="auto"/>
+        <w:ind w:left="1260" w:hanging="360"/>
+        <w:rPr/>
+      </w:pPr>
+      <w:r>
+        <w:rPr>
+          <w:sz w:val="24"/>
+          <w:szCs w:val="24"/>
+          <w:rtl w:val="0"/>
+        </w:rPr>
+        <w:t xml:space="preserve">Calculation of high fliers (most frequent fliers) and calculating appropriate reward points for these fliers.</w:t>
+      </w:r>
+      <w:r>
+        <w:rPr>
+          <w:rtl w:val="0"/>
+        </w:rPr>
+      </w:r>
+    </w:p>
+    <w:p>
+      <w:pPr>
+        <w:pBdr>
+          <w:top w:color="000000" w:space="0" w:sz="0" w:val="none"/>
+          <w:left w:color="000000" w:space="0" w:sz="0" w:val="none"/>
+          <w:bottom w:color="000000" w:space="0" w:sz="0" w:val="none"/>
+          <w:right w:color="000000" w:space="0" w:sz="0" w:val="none"/>
+          <w:between w:color="000000" w:space="0" w:sz="0" w:val="none"/>
+        </w:pBdr>
+        <w:shd w:fill="ffffff" w:val="clear"/>
+        <w:spacing w:after="220" w:line="411.42960000000005" w:lineRule="auto"/>
+        <w:rPr>
+          <w:sz w:val="24"/>
+          <w:szCs w:val="24"/>
+        </w:rPr>
+      </w:pPr>
+      <w:r>
+        <w:rPr>
+          <w:sz w:val="24"/>
+          <w:szCs w:val="24"/>
+          <w:rtl w:val="0"/>
+        </w:rPr>
+        <w:t xml:space="preserve">Assuming both the transactions are single transactions, we have designed a distributed database that is geographically dispersed at four cities Delhi, Mumbai, Chennai, and Kolkata as shown in fig. below.</w:t>
+      </w:r>
+    </w:p>
+    <w:p>
+      <w:pPr>
+        <w:pStyle w:val="Heading2"/>
+        <w:keepNext w:val="0"/>
+        <w:keepLines w:val="0"/>
+        <w:pBdr>
+          <w:top w:color="000000" w:space="0" w:sz="0" w:val="none"/>
+          <w:left w:color="000000" w:space="0" w:sz="0" w:val="none"/>
+          <w:bottom w:color="000000" w:space="0" w:sz="0" w:val="none"/>
+          <w:right w:color="000000" w:space="0" w:sz="0" w:val="none"/>
+          <w:between w:color="000000" w:space="0" w:sz="0" w:val="none"/>
+        </w:pBdr>
+        <w:shd w:fill="ffffff" w:val="clear"/>
+        <w:spacing w:after="360" w:line="384.00000000000006" w:lineRule="auto"/>
+        <w:jc w:val="both"/>
+        <w:rPr>
+          <w:b w:val="1"/>
+          <w:color w:val="800000"/>
+          <w:sz w:val="27"/>
+          <w:szCs w:val="27"/>
+          <w:u w:val="single"/>
+        </w:rPr>
+      </w:pPr>
+      <w:bookmarkStart w:colFirst="0" w:colLast="0" w:name="_heading=h.1fob9te" w:id="2"/>
+      <w:bookmarkEnd w:id="2"/>
+      <w:r>
+        <w:rPr>
+          <w:b w:val="1"/>
+          <w:color w:val="800000"/>
+          <w:sz w:val="27"/>
+          <w:szCs w:val="27"/>
+          <w:u w:val="single"/>
+          <w:rtl w:val="0"/>
+        </w:rPr>
+        <w:t xml:space="preserve">3. SYSTEM FEATURES</w:t>
+      </w:r>
+    </w:p>
+    <w:p>
+      <w:pPr>
+        <w:numPr>
+          <w:ilvl w:val="0"/>
+          <w:numId w:val="1"/>
+        </w:numPr>
+        <w:pBdr>
+          <w:top w:color="000000" w:space="0" w:sz="0" w:val="none"/>
+          <w:bottom w:color="000000" w:space="0" w:sz="0" w:val="none"/>
+          <w:right w:color="000000" w:space="0" w:sz="0" w:val="none"/>
+          <w:between w:color="000000" w:space="0" w:sz="0" w:val="none"/>
+        </w:pBdr>
+        <w:shd w:fill="ffffff" w:val="clear"/>
+        <w:spacing w:after="720" w:line="411.42960000000005" w:lineRule="auto"/>
+        <w:ind w:left="1260" w:hanging="360"/>
+        <w:rPr/>
+      </w:pPr>
+      <w:r>
+        <w:rPr>
+          <w:b w:val="1"/>
+          <w:color w:val="800000"/>
+          <w:sz w:val="24"/>
+          <w:szCs w:val="24"/>
+          <w:rtl w:val="0"/>
+        </w:rPr>
+        <w:t xml:space="preserve">DESCRIPTION and PRIORITY</w:t>
+      </w:r>
+      <w:r>
+        <w:rPr>
+          <w:rtl w:val="0"/>
+        </w:rPr>
+      </w:r>
+    </w:p>
+    <w:p>
+      <w:pPr>
+        <w:pBdr>
+          <w:top w:color="000000" w:space="0" w:sz="0" w:val="none"/>
+          <w:left w:color="000000" w:space="0" w:sz="0" w:val="none"/>
+          <w:bottom w:color="000000" w:space="0" w:sz="0" w:val="none"/>
+          <w:right w:color="000000" w:space="0" w:sz="0" w:val="none"/>
+          <w:between w:color="000000" w:space="0" w:sz="0" w:val="none"/>
+        </w:pBdr>
+        <w:shd w:fill="ffffff" w:val="clear"/>
+        <w:spacing w:after="220" w:line="411.42960000000005" w:lineRule="auto"/>
+        <w:rPr>
+          <w:sz w:val="24"/>
+          <w:szCs w:val="24"/>
+        </w:rPr>
+      </w:pPr>
+      <w:r>
+        <w:rPr>
+          <w:sz w:val="24"/>
+          <w:szCs w:val="24"/>
+          <w:rtl w:val="0"/>
+        </w:rPr>
+        <w:t xml:space="preserve">The peer group system maintains information on students individual as well as group progress, information about students having pending backlogs who need to be notified or regrouped in a way that the backlogs get cleared in time. </w:t>
       </w:r>
     </w:p>
     <w:p>
@@ -1273,136 +1875,192 @@
           <w:numId w:val="11"/>
         </w:numPr>
         <w:pBdr>
-          <w:top w:color="auto" w:space="0" w:sz="0" w:val="none"/>
-          <w:bottom w:color="auto" w:space="0" w:sz="0" w:val="none"/>
-          <w:right w:color="auto" w:space="0" w:sz="0" w:val="none"/>
-          <w:between w:color="auto" w:space="0" w:sz="0" w:val="none"/>
-        </w:pBdr>
-        <w:shd w:fill="ffffff" w:val="clear"/>
-        <w:spacing w:after="0" w:afterAutospacing="0" w:line="411.42960000000005" w:lineRule="auto"/>
+          <w:top w:color="000000" w:space="0" w:sz="0" w:val="none"/>
+          <w:bottom w:color="000000" w:space="0" w:sz="0" w:val="none"/>
+          <w:right w:color="000000" w:space="0" w:sz="0" w:val="none"/>
+          <w:between w:color="000000" w:space="0" w:sz="0" w:val="none"/>
+        </w:pBdr>
+        <w:shd w:fill="ffffff" w:val="clear"/>
+        <w:spacing w:after="0" w:line="411.42960000000005" w:lineRule="auto"/>
         <w:ind w:left="1260" w:hanging="360"/>
-      </w:pPr>
-      <w:r>
-        <w:rPr>
-          <w:sz w:val="24"/>
-          <w:szCs w:val="24"/>
-          <w:rtl w:val="0"/>
-        </w:rPr>
-        <w:t xml:space="preserve">distributed database</w:t>
+        <w:rPr/>
+      </w:pPr>
+      <w:r>
+        <w:rPr>
+          <w:b w:val="1"/>
+          <w:color w:val="800000"/>
+          <w:sz w:val="24"/>
+          <w:szCs w:val="24"/>
+          <w:rtl w:val="0"/>
+        </w:rPr>
+        <w:t xml:space="preserve">STIMULUS/RESPONSE SEQUENCES</w:t>
+      </w:r>
+      <w:r>
+        <w:rPr>
+          <w:rtl w:val="0"/>
+        </w:rPr>
+      </w:r>
+    </w:p>
+    <w:p>
+      <w:pPr>
+        <w:numPr>
+          <w:ilvl w:val="1"/>
+          <w:numId w:val="11"/>
+        </w:numPr>
+        <w:pBdr>
+          <w:top w:color="000000" w:space="0" w:sz="0" w:val="none"/>
+          <w:bottom w:color="000000" w:space="0" w:sz="0" w:val="none"/>
+          <w:right w:color="000000" w:space="0" w:sz="0" w:val="none"/>
+          <w:between w:color="000000" w:space="0" w:sz="0" w:val="none"/>
+        </w:pBdr>
+        <w:spacing w:after="0" w:line="411.42960000000005" w:lineRule="auto"/>
+        <w:ind w:left="2520" w:hanging="360"/>
+        <w:rPr/>
+      </w:pPr>
+      <w:r>
+        <w:rPr>
+          <w:sz w:val="24"/>
+          <w:szCs w:val="24"/>
+          <w:rtl w:val="0"/>
+        </w:rPr>
+        <w:t xml:space="preserve">Search for students or a particular group.</w:t>
+      </w:r>
+      <w:r>
+        <w:rPr>
+          <w:rtl w:val="0"/>
+        </w:rPr>
+      </w:r>
+    </w:p>
+    <w:p>
+      <w:pPr>
+        <w:numPr>
+          <w:ilvl w:val="1"/>
+          <w:numId w:val="11"/>
+        </w:numPr>
+        <w:pBdr>
+          <w:top w:color="000000" w:space="0" w:sz="0" w:val="none"/>
+          <w:bottom w:color="000000" w:space="0" w:sz="0" w:val="none"/>
+          <w:right w:color="000000" w:space="0" w:sz="0" w:val="none"/>
+          <w:between w:color="000000" w:space="0" w:sz="0" w:val="none"/>
+        </w:pBdr>
+        <w:spacing w:after="0" w:line="411.42960000000005" w:lineRule="auto"/>
+        <w:ind w:left="2520" w:hanging="360"/>
+        <w:rPr/>
+      </w:pPr>
+      <w:r>
+        <w:rPr>
+          <w:sz w:val="24"/>
+          <w:szCs w:val="24"/>
+          <w:rtl w:val="0"/>
+        </w:rPr>
+        <w:t xml:space="preserve">Displays a detailed list of students/group and options to edit group, or delete student from that group.</w:t>
+      </w:r>
+      <w:r>
+        <w:rPr>
+          <w:rtl w:val="0"/>
+        </w:rPr>
+      </w:r>
+    </w:p>
+    <w:p>
+      <w:pPr>
+        <w:numPr>
+          <w:ilvl w:val="1"/>
+          <w:numId w:val="11"/>
+        </w:numPr>
+        <w:pBdr>
+          <w:top w:color="000000" w:space="0" w:sz="0" w:val="none"/>
+          <w:bottom w:color="000000" w:space="0" w:sz="0" w:val="none"/>
+          <w:right w:color="000000" w:space="0" w:sz="0" w:val="none"/>
+          <w:between w:color="000000" w:space="0" w:sz="0" w:val="none"/>
+        </w:pBdr>
+        <w:spacing w:after="0" w:line="411.42960000000005" w:lineRule="auto"/>
+        <w:ind w:left="2520" w:hanging="360"/>
+        <w:rPr/>
+      </w:pPr>
+      <w:r>
+        <w:rPr>
+          <w:sz w:val="24"/>
+          <w:szCs w:val="24"/>
+          <w:rtl w:val="0"/>
+        </w:rPr>
+        <w:t xml:space="preserve">Cancel an existing group, or re-group</w:t>
+      </w:r>
+      <w:r>
+        <w:rPr>
+          <w:rtl w:val="0"/>
+        </w:rPr>
       </w:r>
     </w:p>
     <w:p>
       <w:pPr>
         <w:numPr>
           <w:ilvl w:val="0"/>
-          <w:numId w:val="11"/>
+          <w:numId w:val="8"/>
         </w:numPr>
         <w:pBdr>
-          <w:top w:color="auto" w:space="0" w:sz="0" w:val="none"/>
-          <w:bottom w:color="auto" w:space="0" w:sz="0" w:val="none"/>
-          <w:right w:color="auto" w:space="0" w:sz="0" w:val="none"/>
-          <w:between w:color="auto" w:space="0" w:sz="0" w:val="none"/>
-        </w:pBdr>
-        <w:shd w:fill="ffffff" w:val="clear"/>
-        <w:spacing w:after="0" w:afterAutospacing="0" w:line="411.42960000000005" w:lineRule="auto"/>
-        <w:ind w:left="1260" w:hanging="360"/>
-      </w:pPr>
-      <w:r>
-        <w:rPr>
-          <w:sz w:val="24"/>
-          <w:szCs w:val="24"/>
-          <w:rtl w:val="0"/>
-        </w:rPr>
-        <w:t xml:space="preserve">client/server system</w:t>
-      </w:r>
-    </w:p>
-    <w:p>
-      <w:pPr>
-        <w:numPr>
-          <w:ilvl w:val="0"/>
-          <w:numId w:val="11"/>
-        </w:numPr>
-        <w:pBdr>
-          <w:top w:color="auto" w:space="0" w:sz="0" w:val="none"/>
-          <w:bottom w:color="auto" w:space="0" w:sz="0" w:val="none"/>
-          <w:right w:color="auto" w:space="0" w:sz="0" w:val="none"/>
-          <w:between w:color="auto" w:space="0" w:sz="0" w:val="none"/>
-        </w:pBdr>
-        <w:shd w:fill="ffffff" w:val="clear"/>
-        <w:spacing w:after="0" w:afterAutospacing="0" w:line="411.42960000000005" w:lineRule="auto"/>
-        <w:ind w:left="1260" w:hanging="360"/>
-      </w:pPr>
-      <w:r>
-        <w:rPr>
-          <w:sz w:val="24"/>
-          <w:szCs w:val="24"/>
-          <w:rtl w:val="0"/>
-        </w:rPr>
-        <w:t xml:space="preserve">Operating system: Ubuntu.</w:t>
-      </w:r>
-    </w:p>
-    <w:p>
-      <w:pPr>
-        <w:numPr>
-          <w:ilvl w:val="0"/>
-          <w:numId w:val="11"/>
-        </w:numPr>
-        <w:pBdr>
-          <w:top w:color="auto" w:space="0" w:sz="0" w:val="none"/>
-          <w:bottom w:color="auto" w:space="0" w:sz="0" w:val="none"/>
-          <w:right w:color="auto" w:space="0" w:sz="0" w:val="none"/>
-          <w:between w:color="auto" w:space="0" w:sz="0" w:val="none"/>
-        </w:pBdr>
-        <w:shd w:fill="ffffff" w:val="clear"/>
-        <w:spacing w:after="0" w:afterAutospacing="0" w:line="411.42960000000005" w:lineRule="auto"/>
-        <w:ind w:left="1260" w:hanging="360"/>
-      </w:pPr>
-      <w:r>
-        <w:rPr>
-          <w:sz w:val="24"/>
-          <w:szCs w:val="24"/>
-          <w:rtl w:val="0"/>
-        </w:rPr>
-        <w:t xml:space="preserve">database: sql database</w:t>
-      </w:r>
-    </w:p>
-    <w:p>
-      <w:pPr>
-        <w:numPr>
-          <w:ilvl w:val="0"/>
-          <w:numId w:val="11"/>
-        </w:numPr>
-        <w:pBdr>
-          <w:top w:color="auto" w:space="0" w:sz="0" w:val="none"/>
-          <w:bottom w:color="auto" w:space="0" w:sz="0" w:val="none"/>
-          <w:right w:color="auto" w:space="0" w:sz="0" w:val="none"/>
-          <w:between w:color="auto" w:space="0" w:sz="0" w:val="none"/>
+          <w:top w:color="000000" w:space="0" w:sz="0" w:val="none"/>
+          <w:bottom w:color="000000" w:space="0" w:sz="0" w:val="none"/>
+          <w:right w:color="000000" w:space="0" w:sz="0" w:val="none"/>
+          <w:between w:color="000000" w:space="0" w:sz="0" w:val="none"/>
         </w:pBdr>
         <w:shd w:fill="ffffff" w:val="clear"/>
         <w:spacing w:after="720" w:line="411.42960000000005" w:lineRule="auto"/>
         <w:ind w:left="1260" w:hanging="360"/>
-      </w:pPr>
-      <w:r>
-        <w:rPr>
-          <w:sz w:val="24"/>
-          <w:szCs w:val="24"/>
-          <w:rtl w:val="0"/>
-        </w:rPr>
-        <w:t xml:space="preserve">platform: ReactJS/Django </w:t>
-      </w:r>
-    </w:p>
-    <w:p>
-      <w:pPr>
-        <w:pBdr>
-          <w:top w:color="auto" w:space="0" w:sz="0" w:val="none"/>
-          <w:left w:color="auto" w:space="0" w:sz="0" w:val="none"/>
-          <w:bottom w:color="auto" w:space="0" w:sz="0" w:val="none"/>
-          <w:right w:color="auto" w:space="0" w:sz="0" w:val="none"/>
-          <w:between w:color="auto" w:space="0" w:sz="0" w:val="none"/>
+        <w:rPr/>
+      </w:pPr>
+      <w:r>
+        <w:rPr>
+          <w:b w:val="1"/>
+          <w:color w:val="800000"/>
+          <w:sz w:val="24"/>
+          <w:szCs w:val="24"/>
+          <w:rtl w:val="0"/>
+        </w:rPr>
+        <w:t xml:space="preserve">FUNCTIONAL REQUIREMENTS</w:t>
+      </w:r>
+      <w:r>
+        <w:rPr>
+          <w:rtl w:val="0"/>
+        </w:rPr>
+      </w:r>
+    </w:p>
+    <w:p>
+      <w:pPr>
+        <w:pBdr>
+          <w:top w:color="000000" w:space="0" w:sz="0" w:val="none"/>
+          <w:left w:color="000000" w:space="0" w:sz="0" w:val="none"/>
+          <w:bottom w:color="000000" w:space="0" w:sz="0" w:val="none"/>
+          <w:right w:color="000000" w:space="0" w:sz="0" w:val="none"/>
+          <w:between w:color="000000" w:space="0" w:sz="0" w:val="none"/>
         </w:pBdr>
         <w:shd w:fill="ffffff" w:val="clear"/>
         <w:spacing w:after="220" w:line="411.42960000000005" w:lineRule="auto"/>
         <w:rPr>
+          <w:sz w:val="24"/>
+          <w:szCs w:val="24"/>
+        </w:rPr>
+      </w:pPr>
+      <w:r>
+        <w:rPr>
+          <w:sz w:val="24"/>
+          <w:szCs w:val="24"/>
+          <w:rtl w:val="0"/>
+        </w:rPr>
+        <w:t xml:space="preserve">Other system features include:</w:t>
+      </w:r>
+    </w:p>
+    <w:p>
+      <w:pPr>
+        <w:pBdr>
+          <w:top w:color="000000" w:space="0" w:sz="0" w:val="none"/>
+          <w:left w:color="000000" w:space="0" w:sz="0" w:val="none"/>
+          <w:bottom w:color="000000" w:space="0" w:sz="0" w:val="none"/>
+          <w:right w:color="000000" w:space="0" w:sz="0" w:val="none"/>
+          <w:between w:color="000000" w:space="0" w:sz="0" w:val="none"/>
+        </w:pBdr>
+        <w:shd w:fill="ffffff" w:val="clear"/>
+        <w:spacing w:after="220" w:line="411.42960000000005" w:lineRule="auto"/>
+        <w:rPr>
           <w:b w:val="1"/>
           <w:color w:val="800000"/>
           <w:sz w:val="24"/>
@@ -1417,536 +2075,17 @@
           <w:szCs w:val="24"/>
           <w:rtl w:val="0"/>
         </w:rPr>
-        <w:t xml:space="preserve">2.5 DESIGN and IMPLEMENTATION CONSTRAINTS</w:t>
-      </w:r>
-    </w:p>
-    <w:p>
-      <w:pPr>
-        <w:numPr>
-          <w:ilvl w:val="0"/>
-          <w:numId w:val="3"/>
-        </w:numPr>
-        <w:pBdr>
-          <w:top w:color="auto" w:space="0" w:sz="0" w:val="none"/>
-          <w:bottom w:color="auto" w:space="0" w:sz="0" w:val="none"/>
-          <w:right w:color="auto" w:space="0" w:sz="0" w:val="none"/>
-          <w:between w:color="auto" w:space="0" w:sz="0" w:val="none"/>
-        </w:pBdr>
-        <w:shd w:fill="ffffff" w:val="clear"/>
-        <w:spacing w:after="0" w:afterAutospacing="0" w:line="411.42960000000005" w:lineRule="auto"/>
-        <w:ind w:left="1260" w:hanging="360"/>
-        <w:jc w:val="both"/>
-      </w:pPr>
-      <w:r>
-        <w:rPr>
-          <w:sz w:val="24"/>
-          <w:szCs w:val="24"/>
-          <w:rtl w:val="0"/>
-        </w:rPr>
-        <w:t xml:space="preserve">The global schema, fragmentation schema, and allocation </w:t>
-      </w:r>
-      <w:r>
-        <w:rPr>
-          <w:color w:val="444444"/>
-          <w:sz w:val="24"/>
-          <w:szCs w:val="24"/>
-          <w:rtl w:val="0"/>
-        </w:rPr>
-        <w:t xml:space="preserve">schema</w:t>
-      </w:r>
-      <w:r>
-        <w:rPr>
-          <w:sz w:val="24"/>
-          <w:szCs w:val="24"/>
-          <w:rtl w:val="0"/>
-        </w:rPr>
-        <w:t xml:space="preserve">.</w:t>
-      </w:r>
-    </w:p>
-    <w:p>
-      <w:pPr>
-        <w:numPr>
-          <w:ilvl w:val="0"/>
-          <w:numId w:val="3"/>
-        </w:numPr>
-        <w:pBdr>
-          <w:top w:color="auto" w:space="0" w:sz="0" w:val="none"/>
-          <w:bottom w:color="auto" w:space="0" w:sz="0" w:val="none"/>
-          <w:right w:color="auto" w:space="0" w:sz="0" w:val="none"/>
-          <w:between w:color="auto" w:space="0" w:sz="0" w:val="none"/>
-        </w:pBdr>
-        <w:shd w:fill="ffffff" w:val="clear"/>
-        <w:spacing w:after="0" w:afterAutospacing="0" w:line="411.42960000000005" w:lineRule="auto"/>
-        <w:ind w:left="1260" w:hanging="360"/>
-        <w:jc w:val="both"/>
-      </w:pPr>
-      <w:r>
-        <w:rPr>
-          <w:sz w:val="24"/>
-          <w:szCs w:val="24"/>
-          <w:rtl w:val="0"/>
-        </w:rPr>
-        <w:t xml:space="preserve">SQL commands for above queries/applications</w:t>
-      </w:r>
-    </w:p>
-    <w:p>
-      <w:pPr>
-        <w:numPr>
-          <w:ilvl w:val="0"/>
-          <w:numId w:val="3"/>
-        </w:numPr>
-        <w:pBdr>
-          <w:top w:color="auto" w:space="0" w:sz="0" w:val="none"/>
-          <w:bottom w:color="auto" w:space="0" w:sz="0" w:val="none"/>
-          <w:right w:color="auto" w:space="0" w:sz="0" w:val="none"/>
-          <w:between w:color="auto" w:space="0" w:sz="0" w:val="none"/>
-        </w:pBdr>
-        <w:shd w:fill="ffffff" w:val="clear"/>
-        <w:spacing w:after="0" w:afterAutospacing="0" w:line="411.42960000000005" w:lineRule="auto"/>
-        <w:ind w:left="1260" w:hanging="360"/>
-        <w:jc w:val="both"/>
-      </w:pPr>
-      <w:r>
-        <w:rPr>
-          <w:sz w:val="24"/>
-          <w:szCs w:val="24"/>
-          <w:rtl w:val="0"/>
-        </w:rPr>
-        <w:t xml:space="preserve">How the response for application 1 and 2 will be generated. Assuming these are global queries. Explain how various fragments will be combined to do so.</w:t>
-      </w:r>
-    </w:p>
-    <w:p>
-      <w:pPr>
-        <w:numPr>
-          <w:ilvl w:val="0"/>
-          <w:numId w:val="3"/>
-        </w:numPr>
-        <w:pBdr>
-          <w:top w:color="auto" w:space="0" w:sz="0" w:val="none"/>
-          <w:bottom w:color="auto" w:space="0" w:sz="0" w:val="none"/>
-          <w:right w:color="auto" w:space="0" w:sz="0" w:val="none"/>
-          <w:between w:color="auto" w:space="0" w:sz="0" w:val="none"/>
-        </w:pBdr>
-        <w:shd w:fill="ffffff" w:val="clear"/>
-        <w:spacing w:after="720" w:line="411.42960000000005" w:lineRule="auto"/>
-        <w:ind w:left="1260" w:hanging="360"/>
-        <w:jc w:val="both"/>
-      </w:pPr>
-      <w:r>
-        <w:rPr>
-          <w:sz w:val="24"/>
-          <w:szCs w:val="24"/>
-          <w:rtl w:val="0"/>
-        </w:rPr>
-        <w:t xml:space="preserve">Implement the database at least using a centralized database management system.</w:t>
-      </w:r>
-    </w:p>
-    <w:p>
-      <w:pPr>
-        <w:pBdr>
-          <w:top w:color="auto" w:space="0" w:sz="0" w:val="none"/>
-          <w:left w:color="auto" w:space="0" w:sz="0" w:val="none"/>
-          <w:bottom w:color="auto" w:space="0" w:sz="0" w:val="none"/>
-          <w:right w:color="auto" w:space="0" w:sz="0" w:val="none"/>
-          <w:between w:color="auto" w:space="0" w:sz="0" w:val="none"/>
-        </w:pBdr>
-        <w:shd w:fill="ffffff" w:val="clear"/>
-        <w:spacing w:after="220" w:line="411.42960000000005" w:lineRule="auto"/>
-        <w:rPr>
-          <w:b w:val="1"/>
-          <w:color w:val="800000"/>
-          <w:sz w:val="24"/>
-          <w:szCs w:val="24"/>
-        </w:rPr>
-      </w:pPr>
-      <w:r>
-        <w:rPr>
-          <w:b w:val="1"/>
-          <w:color w:val="800000"/>
-          <w:sz w:val="24"/>
-          <w:szCs w:val="24"/>
-          <w:rtl w:val="0"/>
-        </w:rPr>
-        <w:t xml:space="preserve">2.6 ASSUMPTION DEPENDENCIES</w:t>
-      </w:r>
-    </w:p>
-    <w:p>
-      <w:pPr>
-        <w:pBdr>
-          <w:top w:color="auto" w:space="0" w:sz="0" w:val="none"/>
-          <w:left w:color="auto" w:space="0" w:sz="0" w:val="none"/>
-          <w:bottom w:color="auto" w:space="0" w:sz="0" w:val="none"/>
-          <w:right w:color="auto" w:space="0" w:sz="0" w:val="none"/>
-          <w:between w:color="auto" w:space="0" w:sz="0" w:val="none"/>
-        </w:pBdr>
-        <w:shd w:fill="ffffff" w:val="clear"/>
-        <w:spacing w:after="220" w:line="411.42960000000005" w:lineRule="auto"/>
-        <w:rPr>
-          <w:sz w:val="24"/>
-          <w:szCs w:val="24"/>
-        </w:rPr>
-      </w:pPr>
-      <w:r>
-        <w:rPr>
-          <w:sz w:val="24"/>
-          <w:szCs w:val="24"/>
-          <w:rtl w:val="0"/>
-        </w:rPr>
-        <w:t xml:space="preserve">Let us assume that this is a distributed peer group system and it is used in the following application:</w:t>
-      </w:r>
-    </w:p>
-    <w:p>
-      <w:pPr>
-        <w:numPr>
-          <w:ilvl w:val="0"/>
-          <w:numId w:val="15"/>
-        </w:numPr>
-        <w:pBdr>
-          <w:top w:color="auto" w:space="0" w:sz="0" w:val="none"/>
-          <w:bottom w:color="auto" w:space="0" w:sz="0" w:val="none"/>
-          <w:right w:color="auto" w:space="0" w:sz="0" w:val="none"/>
-          <w:between w:color="auto" w:space="0" w:sz="0" w:val="none"/>
-        </w:pBdr>
-        <w:shd w:fill="ffffff" w:val="clear"/>
-        <w:spacing w:after="0" w:afterAutospacing="0" w:line="411.42960000000005" w:lineRule="auto"/>
-        <w:ind w:left="1260" w:hanging="360"/>
-      </w:pPr>
-      <w:r>
-        <w:rPr>
-          <w:sz w:val="24"/>
-          <w:szCs w:val="24"/>
-          <w:rtl w:val="0"/>
-        </w:rPr>
-        <w:t xml:space="preserve">A request for booking/cancellation of a flight from any source to any destination, giving connected flights in case no direct flight between the specified Source-Destination pair exist.</w:t>
-      </w:r>
-    </w:p>
-    <w:p>
-      <w:pPr>
-        <w:numPr>
-          <w:ilvl w:val="0"/>
-          <w:numId w:val="15"/>
-        </w:numPr>
-        <w:pBdr>
-          <w:top w:color="auto" w:space="0" w:sz="0" w:val="none"/>
-          <w:bottom w:color="auto" w:space="0" w:sz="0" w:val="none"/>
-          <w:right w:color="auto" w:space="0" w:sz="0" w:val="none"/>
-          <w:between w:color="auto" w:space="0" w:sz="0" w:val="none"/>
-        </w:pBdr>
-        <w:shd w:fill="ffffff" w:val="clear"/>
-        <w:spacing w:after="720" w:line="411.42960000000005" w:lineRule="auto"/>
-        <w:ind w:left="1260" w:hanging="360"/>
-      </w:pPr>
-      <w:r>
-        <w:rPr>
-          <w:sz w:val="24"/>
-          <w:szCs w:val="24"/>
-          <w:rtl w:val="0"/>
-        </w:rPr>
-        <w:t xml:space="preserve">Calculation of high fliers (most frequent fliers) and calculating appropriate reward points for these fliers.</w:t>
-      </w:r>
-    </w:p>
-    <w:p>
-      <w:pPr>
-        <w:pBdr>
-          <w:top w:color="auto" w:space="0" w:sz="0" w:val="none"/>
-          <w:left w:color="auto" w:space="0" w:sz="0" w:val="none"/>
-          <w:bottom w:color="auto" w:space="0" w:sz="0" w:val="none"/>
-          <w:right w:color="auto" w:space="0" w:sz="0" w:val="none"/>
-          <w:between w:color="auto" w:space="0" w:sz="0" w:val="none"/>
-        </w:pBdr>
-        <w:shd w:fill="ffffff" w:val="clear"/>
-        <w:spacing w:after="220" w:line="411.42960000000005" w:lineRule="auto"/>
-        <w:rPr>
-          <w:sz w:val="24"/>
-          <w:szCs w:val="24"/>
-        </w:rPr>
-      </w:pPr>
-      <w:r>
-        <w:rPr>
-          <w:sz w:val="24"/>
-          <w:szCs w:val="24"/>
-          <w:rtl w:val="0"/>
-        </w:rPr>
-        <w:t xml:space="preserve">Assuming both the transactions are single transactions, we have designed a distributed database that is geographically dispersed at four cities Delhi, Mumbai, Chennai, and Kolkatta as shown in fig. below.</w:t>
-      </w:r>
-    </w:p>
-    <w:p>
-      <w:pPr>
-        <w:pStyle w:val="Heading2"/>
-        <w:keepNext w:val="0"/>
-        <w:keepLines w:val="0"/>
-        <w:pBdr>
-          <w:top w:color="auto" w:space="0" w:sz="0" w:val="none"/>
-          <w:left w:color="auto" w:space="0" w:sz="0" w:val="none"/>
-          <w:bottom w:color="auto" w:space="0" w:sz="0" w:val="none"/>
-          <w:right w:color="auto" w:space="0" w:sz="0" w:val="none"/>
-          <w:between w:color="auto" w:space="0" w:sz="0" w:val="none"/>
-        </w:pBdr>
-        <w:shd w:fill="ffffff" w:val="clear"/>
-        <w:spacing w:after="360" w:line="384.00000000000006" w:lineRule="auto"/>
-        <w:jc w:val="both"/>
-        <w:rPr>
-          <w:b w:val="1"/>
-          <w:color w:val="800000"/>
-          <w:sz w:val="27"/>
-          <w:szCs w:val="27"/>
-          <w:u w:val="single"/>
-        </w:rPr>
-      </w:pPr>
-      <w:bookmarkStart w:colFirst="0" w:colLast="0" w:name="_sknm2w7j25to" w:id="2"/>
-      <w:bookmarkEnd w:id="2"/>
-      <w:r>
-        <w:rPr>
-          <w:b w:val="1"/>
-          <w:color w:val="800000"/>
-          <w:sz w:val="27"/>
-          <w:szCs w:val="27"/>
-          <w:u w:val="single"/>
-          <w:rtl w:val="0"/>
-        </w:rPr>
-        <w:t xml:space="preserve">3. SYSTEM FEATURES</w:t>
-      </w:r>
-    </w:p>
-    <w:p>
-      <w:pPr>
-        <w:numPr>
-          <w:ilvl w:val="0"/>
-          <w:numId w:val="4"/>
-        </w:numPr>
-        <w:pBdr>
-          <w:top w:color="auto" w:space="0" w:sz="0" w:val="none"/>
-          <w:bottom w:color="auto" w:space="0" w:sz="0" w:val="none"/>
-          <w:right w:color="auto" w:space="0" w:sz="0" w:val="none"/>
-          <w:between w:color="auto" w:space="0" w:sz="0" w:val="none"/>
-        </w:pBdr>
-        <w:shd w:fill="ffffff" w:val="clear"/>
-        <w:spacing w:after="720" w:line="411.42960000000005" w:lineRule="auto"/>
-        <w:ind w:left="1260" w:hanging="360"/>
-      </w:pPr>
-      <w:r>
-        <w:rPr>
-          <w:b w:val="1"/>
-          <w:color w:val="800000"/>
-          <w:sz w:val="24"/>
-          <w:szCs w:val="24"/>
-          <w:rtl w:val="0"/>
-        </w:rPr>
-        <w:t xml:space="preserve">DESCRIPTION and PRIORITY</w:t>
-      </w:r>
-    </w:p>
-    <w:p>
-      <w:pPr>
-        <w:pBdr>
-          <w:top w:color="auto" w:space="0" w:sz="0" w:val="none"/>
-          <w:left w:color="auto" w:space="0" w:sz="0" w:val="none"/>
-          <w:bottom w:color="auto" w:space="0" w:sz="0" w:val="none"/>
-          <w:right w:color="auto" w:space="0" w:sz="0" w:val="none"/>
-          <w:between w:color="auto" w:space="0" w:sz="0" w:val="none"/>
-        </w:pBdr>
-        <w:shd w:fill="ffffff" w:val="clear"/>
-        <w:spacing w:after="220" w:line="411.42960000000005" w:lineRule="auto"/>
-        <w:rPr>
-          <w:sz w:val="24"/>
-          <w:szCs w:val="24"/>
-        </w:rPr>
-      </w:pPr>
-      <w:r>
-        <w:rPr>
-          <w:sz w:val="24"/>
-          <w:szCs w:val="24"/>
-          <w:rtl w:val="0"/>
-        </w:rPr>
-        <w:t xml:space="preserve">The peer group system maintains information on students individual as well as group progress, information about students having pending backlogs who need to be notified or regrouped in a way that the backlogs get cleared in time. </w:t>
-      </w:r>
-    </w:p>
-    <w:p>
-      <w:pPr>
-        <w:numPr>
-          <w:ilvl w:val="0"/>
-          <w:numId w:val="14"/>
-        </w:numPr>
-        <w:pBdr>
-          <w:top w:color="auto" w:space="0" w:sz="0" w:val="none"/>
-          <w:bottom w:color="auto" w:space="0" w:sz="0" w:val="none"/>
-          <w:right w:color="auto" w:space="0" w:sz="0" w:val="none"/>
-          <w:between w:color="auto" w:space="0" w:sz="0" w:val="none"/>
-        </w:pBdr>
-        <w:shd w:fill="ffffff" w:val="clear"/>
-        <w:spacing w:after="0" w:afterAutospacing="0" w:line="411.42960000000005" w:lineRule="auto"/>
-        <w:ind w:left="1260" w:hanging="360"/>
-      </w:pPr>
-      <w:r>
-        <w:rPr>
-          <w:b w:val="1"/>
-          <w:color w:val="800000"/>
-          <w:sz w:val="24"/>
-          <w:szCs w:val="24"/>
-          <w:rtl w:val="0"/>
-        </w:rPr>
-        <w:t xml:space="preserve">STIMULUS/RESPONSE SEQUENCES</w:t>
-      </w:r>
-    </w:p>
-    <w:p>
-      <w:pPr>
-        <w:numPr>
-          <w:ilvl w:val="1"/>
-          <w:numId w:val="14"/>
-        </w:numPr>
-        <w:pBdr>
-          <w:top w:color="auto" w:space="0" w:sz="0" w:val="none"/>
-          <w:bottom w:color="auto" w:space="0" w:sz="0" w:val="none"/>
-          <w:right w:color="auto" w:space="0" w:sz="0" w:val="none"/>
-          <w:between w:color="auto" w:space="0" w:sz="0" w:val="none"/>
-        </w:pBdr>
-        <w:spacing w:after="0" w:afterAutospacing="0" w:line="411.42960000000005" w:lineRule="auto"/>
-        <w:ind w:left="2520" w:hanging="360"/>
-      </w:pPr>
-      <w:r>
-        <w:rPr>
-          <w:sz w:val="24"/>
-          <w:szCs w:val="24"/>
-          <w:rtl w:val="0"/>
-        </w:rPr>
-        <w:t xml:space="preserve">Search for students or a particular group.</w:t>
-      </w:r>
-    </w:p>
-    <w:p>
-      <w:pPr>
-        <w:numPr>
-          <w:ilvl w:val="1"/>
-          <w:numId w:val="14"/>
-        </w:numPr>
-        <w:pBdr>
-          <w:top w:color="auto" w:space="0" w:sz="0" w:val="none"/>
-          <w:bottom w:color="auto" w:space="0" w:sz="0" w:val="none"/>
-          <w:right w:color="auto" w:space="0" w:sz="0" w:val="none"/>
-          <w:between w:color="auto" w:space="0" w:sz="0" w:val="none"/>
-        </w:pBdr>
-        <w:spacing w:after="0" w:afterAutospacing="0" w:line="411.42960000000005" w:lineRule="auto"/>
-        <w:ind w:left="2520" w:hanging="360"/>
-      </w:pPr>
-      <w:r>
-        <w:rPr>
-          <w:sz w:val="24"/>
-          <w:szCs w:val="24"/>
-          <w:rtl w:val="0"/>
-        </w:rPr>
-        <w:t xml:space="preserve">Displays a detailed list of students/group and options to edit group, or delete student from that group.</w:t>
-      </w:r>
-    </w:p>
-    <w:p>
-      <w:pPr>
-        <w:numPr>
-          <w:ilvl w:val="1"/>
-          <w:numId w:val="14"/>
-        </w:numPr>
-        <w:pBdr>
-          <w:top w:color="auto" w:space="0" w:sz="0" w:val="none"/>
-          <w:bottom w:color="auto" w:space="0" w:sz="0" w:val="none"/>
-          <w:right w:color="auto" w:space="0" w:sz="0" w:val="none"/>
-          <w:between w:color="auto" w:space="0" w:sz="0" w:val="none"/>
-        </w:pBdr>
-        <w:spacing w:after="0" w:afterAutospacing="0" w:line="411.42960000000005" w:lineRule="auto"/>
-        <w:ind w:left="2520" w:hanging="360"/>
-      </w:pPr>
-      <w:r>
-        <w:rPr>
-          <w:sz w:val="24"/>
-          <w:szCs w:val="24"/>
-          <w:rtl w:val="0"/>
-        </w:rPr>
-        <w:t xml:space="preserve">Cancel an existing group, or re-group</w:t>
-      </w:r>
-    </w:p>
-    <w:p>
-      <w:pPr>
-        <w:numPr>
-          <w:ilvl w:val="0"/>
-          <w:numId w:val="12"/>
-        </w:numPr>
-        <w:pBdr>
-          <w:top w:color="auto" w:space="0" w:sz="0" w:val="none"/>
-          <w:bottom w:color="auto" w:space="0" w:sz="0" w:val="none"/>
-          <w:right w:color="auto" w:space="0" w:sz="0" w:val="none"/>
-          <w:between w:color="auto" w:space="0" w:sz="0" w:val="none"/>
-        </w:pBdr>
-        <w:shd w:fill="ffffff" w:val="clear"/>
-        <w:spacing w:after="720" w:line="411.42960000000005" w:lineRule="auto"/>
-        <w:ind w:left="1260" w:hanging="360"/>
-      </w:pPr>
-      <w:r>
-        <w:rPr>
-          <w:b w:val="1"/>
-          <w:color w:val="800000"/>
-          <w:sz w:val="24"/>
-          <w:szCs w:val="24"/>
-          <w:rtl w:val="0"/>
-        </w:rPr>
-        <w:t xml:space="preserve">FUNCTIONAL REQUIREMENTS</w:t>
-      </w:r>
-    </w:p>
-    <w:p>
-      <w:pPr>
-        <w:pBdr>
-          <w:top w:color="auto" w:space="0" w:sz="0" w:val="none"/>
-          <w:left w:color="auto" w:space="0" w:sz="0" w:val="none"/>
-          <w:bottom w:color="auto" w:space="0" w:sz="0" w:val="none"/>
-          <w:right w:color="auto" w:space="0" w:sz="0" w:val="none"/>
-          <w:between w:color="auto" w:space="0" w:sz="0" w:val="none"/>
-        </w:pBdr>
-        <w:shd w:fill="ffffff" w:val="clear"/>
-        <w:spacing w:after="220" w:line="411.42960000000005" w:lineRule="auto"/>
-        <w:rPr>
-          <w:sz w:val="24"/>
-          <w:szCs w:val="24"/>
-        </w:rPr>
-      </w:pPr>
-      <w:r>
-        <w:rPr>
-          <w:sz w:val="24"/>
-          <w:szCs w:val="24"/>
-          <w:rtl w:val="0"/>
-        </w:rPr>
-        <w:t xml:space="preserve">Other system features include:</w:t>
-      </w:r>
-    </w:p>
-    <w:p>
-      <w:pPr>
-        <w:pBdr>
-          <w:top w:color="auto" w:space="0" w:sz="0" w:val="none"/>
-          <w:left w:color="auto" w:space="0" w:sz="0" w:val="none"/>
-          <w:bottom w:color="auto" w:space="0" w:sz="0" w:val="none"/>
-          <w:right w:color="auto" w:space="0" w:sz="0" w:val="none"/>
-          <w:between w:color="auto" w:space="0" w:sz="0" w:val="none"/>
-        </w:pBdr>
-        <w:shd w:fill="ffffff" w:val="clear"/>
-        <w:spacing w:after="220" w:line="411.42960000000005" w:lineRule="auto"/>
-        <w:rPr>
-          <w:b w:val="1"/>
-          <w:color w:val="800000"/>
-          <w:sz w:val="24"/>
-          <w:szCs w:val="24"/>
-        </w:rPr>
-      </w:pPr>
-      <w:r>
-        <w:rPr>
-          <w:b w:val="1"/>
-          <w:color w:val="800000"/>
-          <w:sz w:val="24"/>
-          <w:szCs w:val="24"/>
-          <w:rtl w:val="0"/>
-        </w:rPr>
         <w:t xml:space="preserve">DISTRIBUTED DATABASE:</w:t>
       </w:r>
     </w:p>
     <w:p>
       <w:pPr>
         <w:pBdr>
-          <w:top w:color="auto" w:space="0" w:sz="0" w:val="none"/>
-          <w:left w:color="auto" w:space="0" w:sz="0" w:val="none"/>
-          <w:bottom w:color="auto" w:space="0" w:sz="0" w:val="none"/>
-          <w:right w:color="auto" w:space="0" w:sz="0" w:val="none"/>
-          <w:between w:color="auto" w:space="0" w:sz="0" w:val="none"/>
+          <w:top w:color="000000" w:space="0" w:sz="0" w:val="none"/>
+          <w:left w:color="000000" w:space="0" w:sz="0" w:val="none"/>
+          <w:bottom w:color="000000" w:space="0" w:sz="0" w:val="none"/>
+          <w:right w:color="000000" w:space="0" w:sz="0" w:val="none"/>
+          <w:between w:color="000000" w:space="0" w:sz="0" w:val="none"/>
         </w:pBdr>
         <w:shd w:fill="ffffff" w:val="clear"/>
         <w:spacing w:after="220" w:line="411.42960000000005" w:lineRule="auto"/>
@@ -1981,7 +2120,7 @@
           <wp:inline distB="114300" distT="114300" distL="114300" distR="114300">
             <wp:extent cx="3987800" cy="3987800"/>
             <wp:effectExtent b="0" l="0" r="0" t="0"/>
-            <wp:docPr descr="Distributed database located in four different cities" id="2" name="image1.jpg"/>
+            <wp:docPr descr="Distributed database located in four different cities" id="5" name="image1.jpg"/>
             <a:graphic>
               <a:graphicData uri="http://schemas.openxmlformats.org/drawingml/2006/picture">
                 <pic:pic>
@@ -1990,7 +2129,7 @@
                     <pic:cNvPicPr preferRelativeResize="0"/>
                   </pic:nvPicPr>
                   <pic:blipFill>
-                    <a:blip r:embed="rId8"/>
+                    <a:blip r:embed="rId9"/>
                     <a:srcRect b="0" l="0" r="0" t="0"/>
                     <a:stretch>
                       <a:fillRect/>
@@ -2019,11 +2158,11 @@
     <w:p>
       <w:pPr>
         <w:pBdr>
-          <w:top w:color="auto" w:space="0" w:sz="0" w:val="none"/>
-          <w:left w:color="auto" w:space="0" w:sz="0" w:val="none"/>
-          <w:bottom w:color="auto" w:space="0" w:sz="0" w:val="none"/>
-          <w:right w:color="auto" w:space="0" w:sz="0" w:val="none"/>
-          <w:between w:color="auto" w:space="0" w:sz="0" w:val="none"/>
+          <w:top w:color="000000" w:space="0" w:sz="0" w:val="none"/>
+          <w:left w:color="000000" w:space="0" w:sz="0" w:val="none"/>
+          <w:bottom w:color="000000" w:space="0" w:sz="0" w:val="none"/>
+          <w:right w:color="000000" w:space="0" w:sz="0" w:val="none"/>
+          <w:between w:color="000000" w:space="0" w:sz="0" w:val="none"/>
         </w:pBdr>
         <w:shd w:fill="ffffff" w:val="clear"/>
         <w:spacing w:after="220" w:line="480" w:lineRule="auto"/>
@@ -2048,11 +2187,11 @@
     <w:p>
       <w:pPr>
         <w:pBdr>
-          <w:top w:color="auto" w:space="0" w:sz="0" w:val="none"/>
-          <w:left w:color="auto" w:space="0" w:sz="0" w:val="none"/>
-          <w:bottom w:color="auto" w:space="0" w:sz="0" w:val="none"/>
-          <w:right w:color="auto" w:space="0" w:sz="0" w:val="none"/>
-          <w:between w:color="auto" w:space="0" w:sz="0" w:val="none"/>
+          <w:top w:color="000000" w:space="0" w:sz="0" w:val="none"/>
+          <w:left w:color="000000" w:space="0" w:sz="0" w:val="none"/>
+          <w:bottom w:color="000000" w:space="0" w:sz="0" w:val="none"/>
+          <w:right w:color="000000" w:space="0" w:sz="0" w:val="none"/>
+          <w:between w:color="000000" w:space="0" w:sz="0" w:val="none"/>
         </w:pBdr>
         <w:shd w:fill="ffffff" w:val="clear"/>
         <w:spacing w:after="220" w:line="411.42960000000005" w:lineRule="auto"/>
@@ -2077,11 +2216,11 @@
     <w:p>
       <w:pPr>
         <w:pBdr>
-          <w:top w:color="auto" w:space="0" w:sz="0" w:val="none"/>
-          <w:left w:color="auto" w:space="0" w:sz="0" w:val="none"/>
-          <w:bottom w:color="auto" w:space="0" w:sz="0" w:val="none"/>
-          <w:right w:color="auto" w:space="0" w:sz="0" w:val="none"/>
-          <w:between w:color="auto" w:space="0" w:sz="0" w:val="none"/>
+          <w:top w:color="000000" w:space="0" w:sz="0" w:val="none"/>
+          <w:left w:color="000000" w:space="0" w:sz="0" w:val="none"/>
+          <w:bottom w:color="000000" w:space="0" w:sz="0" w:val="none"/>
+          <w:right w:color="000000" w:space="0" w:sz="0" w:val="none"/>
+          <w:between w:color="000000" w:space="0" w:sz="0" w:val="none"/>
         </w:pBdr>
         <w:shd w:fill="ffffff" w:val="clear"/>
         <w:spacing w:after="220" w:line="411.42960000000005" w:lineRule="auto"/>
@@ -2102,11 +2241,11 @@
     <w:p>
       <w:pPr>
         <w:pBdr>
-          <w:top w:color="auto" w:space="0" w:sz="0" w:val="none"/>
-          <w:left w:color="auto" w:space="0" w:sz="0" w:val="none"/>
-          <w:bottom w:color="auto" w:space="0" w:sz="0" w:val="none"/>
-          <w:right w:color="auto" w:space="0" w:sz="0" w:val="none"/>
-          <w:between w:color="auto" w:space="0" w:sz="0" w:val="none"/>
+          <w:top w:color="000000" w:space="0" w:sz="0" w:val="none"/>
+          <w:left w:color="000000" w:space="0" w:sz="0" w:val="none"/>
+          <w:bottom w:color="000000" w:space="0" w:sz="0" w:val="none"/>
+          <w:right w:color="000000" w:space="0" w:sz="0" w:val="none"/>
+          <w:between w:color="000000" w:space="0" w:sz="0" w:val="none"/>
         </w:pBdr>
         <w:shd w:fill="ffffff" w:val="clear"/>
         <w:spacing w:after="220" w:line="411.42960000000005" w:lineRule="auto"/>
@@ -2128,17 +2267,18 @@
       <w:pPr>
         <w:numPr>
           <w:ilvl w:val="0"/>
-          <w:numId w:val="8"/>
+          <w:numId w:val="7"/>
         </w:numPr>
         <w:pBdr>
-          <w:top w:color="auto" w:space="0" w:sz="0" w:val="none"/>
-          <w:bottom w:color="auto" w:space="0" w:sz="0" w:val="none"/>
-          <w:right w:color="auto" w:space="0" w:sz="0" w:val="none"/>
-          <w:between w:color="auto" w:space="0" w:sz="0" w:val="none"/>
-        </w:pBdr>
-        <w:shd w:fill="ffffff" w:val="clear"/>
-        <w:spacing w:after="0" w:afterAutospacing="0" w:line="411.42960000000005" w:lineRule="auto"/>
+          <w:top w:color="000000" w:space="0" w:sz="0" w:val="none"/>
+          <w:bottom w:color="000000" w:space="0" w:sz="0" w:val="none"/>
+          <w:right w:color="000000" w:space="0" w:sz="0" w:val="none"/>
+          <w:between w:color="000000" w:space="0" w:sz="0" w:val="none"/>
+        </w:pBdr>
+        <w:shd w:fill="ffffff" w:val="clear"/>
+        <w:spacing w:after="0" w:line="411.42960000000005" w:lineRule="auto"/>
         <w:ind w:left="1260" w:hanging="360"/>
+        <w:rPr/>
       </w:pPr>
       <w:r>
         <w:rPr>
@@ -2147,23 +2287,29 @@
           <w:rtl w:val="0"/>
         </w:rPr>
         <w:t xml:space="preserve">Some sites are client sites and others are server sites.</w:t>
+      </w:r>
+      <w:r>
+        <w:rPr>
+          <w:rtl w:val="0"/>
+        </w:rPr>
       </w:r>
     </w:p>
     <w:p>
       <w:pPr>
         <w:numPr>
           <w:ilvl w:val="0"/>
-          <w:numId w:val="8"/>
+          <w:numId w:val="7"/>
         </w:numPr>
         <w:pBdr>
-          <w:top w:color="auto" w:space="0" w:sz="0" w:val="none"/>
-          <w:bottom w:color="auto" w:space="0" w:sz="0" w:val="none"/>
-          <w:right w:color="auto" w:space="0" w:sz="0" w:val="none"/>
-          <w:between w:color="auto" w:space="0" w:sz="0" w:val="none"/>
-        </w:pBdr>
-        <w:shd w:fill="ffffff" w:val="clear"/>
-        <w:spacing w:after="0" w:afterAutospacing="0" w:line="411.42960000000005" w:lineRule="auto"/>
+          <w:top w:color="000000" w:space="0" w:sz="0" w:val="none"/>
+          <w:bottom w:color="000000" w:space="0" w:sz="0" w:val="none"/>
+          <w:right w:color="000000" w:space="0" w:sz="0" w:val="none"/>
+          <w:between w:color="000000" w:space="0" w:sz="0" w:val="none"/>
+        </w:pBdr>
+        <w:shd w:fill="ffffff" w:val="clear"/>
+        <w:spacing w:after="0" w:line="411.42960000000005" w:lineRule="auto"/>
         <w:ind w:left="1260" w:hanging="360"/>
+        <w:rPr/>
       </w:pPr>
       <w:r>
         <w:rPr>
@@ -2172,23 +2318,29 @@
           <w:rtl w:val="0"/>
         </w:rPr>
         <w:t xml:space="preserve">All the data resides at the server sites.</w:t>
+      </w:r>
+      <w:r>
+        <w:rPr>
+          <w:rtl w:val="0"/>
+        </w:rPr>
       </w:r>
     </w:p>
     <w:p>
       <w:pPr>
         <w:numPr>
           <w:ilvl w:val="0"/>
-          <w:numId w:val="8"/>
+          <w:numId w:val="7"/>
         </w:numPr>
         <w:pBdr>
-          <w:top w:color="auto" w:space="0" w:sz="0" w:val="none"/>
-          <w:bottom w:color="auto" w:space="0" w:sz="0" w:val="none"/>
-          <w:right w:color="auto" w:space="0" w:sz="0" w:val="none"/>
-          <w:between w:color="auto" w:space="0" w:sz="0" w:val="none"/>
+          <w:top w:color="000000" w:space="0" w:sz="0" w:val="none"/>
+          <w:bottom w:color="000000" w:space="0" w:sz="0" w:val="none"/>
+          <w:right w:color="000000" w:space="0" w:sz="0" w:val="none"/>
+          <w:between w:color="000000" w:space="0" w:sz="0" w:val="none"/>
         </w:pBdr>
         <w:shd w:fill="ffffff" w:val="clear"/>
         <w:spacing w:after="720" w:line="411.42960000000005" w:lineRule="auto"/>
         <w:ind w:left="1260" w:hanging="360"/>
+        <w:rPr/>
       </w:pPr>
       <w:r>
         <w:rPr>
@@ -2197,6 +2349,11 @@
           <w:rtl w:val="0"/>
         </w:rPr>
         <w:t xml:space="preserve">All applications execute at the client sites.</w:t>
+      </w:r>
+      <w:r>
+        <w:rPr>
+          <w:rtl w:val="0"/>
+        </w:rPr>
       </w:r>
     </w:p>
     <w:p>
@@ -2205,11 +2362,11 @@
         <w:keepNext w:val="0"/>
         <w:keepLines w:val="0"/>
         <w:pBdr>
-          <w:top w:color="auto" w:space="0" w:sz="0" w:val="none"/>
-          <w:left w:color="auto" w:space="0" w:sz="0" w:val="none"/>
-          <w:bottom w:color="auto" w:space="0" w:sz="0" w:val="none"/>
-          <w:right w:color="auto" w:space="0" w:sz="0" w:val="none"/>
-          <w:between w:color="auto" w:space="0" w:sz="0" w:val="none"/>
+          <w:top w:color="000000" w:space="0" w:sz="0" w:val="none"/>
+          <w:left w:color="000000" w:space="0" w:sz="0" w:val="none"/>
+          <w:bottom w:color="000000" w:space="0" w:sz="0" w:val="none"/>
+          <w:right w:color="000000" w:space="0" w:sz="0" w:val="none"/>
+          <w:between w:color="000000" w:space="0" w:sz="0" w:val="none"/>
         </w:pBdr>
         <w:shd w:fill="ffffff" w:val="clear"/>
         <w:spacing w:after="360" w:line="384.00000000000006" w:lineRule="auto"/>
@@ -2222,7 +2379,7 @@
           <w:u w:val="single"/>
         </w:rPr>
       </w:pPr>
-      <w:bookmarkStart w:colFirst="0" w:colLast="0" w:name="_8xzd2fbjo3gp" w:id="3"/>
+      <w:bookmarkStart w:colFirst="0" w:colLast="0" w:name="_heading=h.3znysh7" w:id="3"/>
       <w:bookmarkEnd w:id="3"/>
       <w:r>
         <w:rPr>
@@ -2239,11 +2396,11 @@
     <w:p>
       <w:pPr>
         <w:pBdr>
-          <w:top w:color="auto" w:space="0" w:sz="0" w:val="none"/>
-          <w:left w:color="auto" w:space="0" w:sz="0" w:val="none"/>
-          <w:bottom w:color="auto" w:space="0" w:sz="0" w:val="none"/>
-          <w:right w:color="auto" w:space="0" w:sz="0" w:val="none"/>
-          <w:between w:color="auto" w:space="0" w:sz="0" w:val="none"/>
+          <w:top w:color="000000" w:space="0" w:sz="0" w:val="none"/>
+          <w:left w:color="000000" w:space="0" w:sz="0" w:val="none"/>
+          <w:bottom w:color="000000" w:space="0" w:sz="0" w:val="none"/>
+          <w:right w:color="000000" w:space="0" w:sz="0" w:val="none"/>
+          <w:between w:color="000000" w:space="0" w:sz="0" w:val="none"/>
         </w:pBdr>
         <w:shd w:fill="ffffff" w:val="clear"/>
         <w:spacing w:after="220" w:line="411.42960000000005" w:lineRule="auto"/>
@@ -2269,17 +2426,18 @@
       <w:pPr>
         <w:numPr>
           <w:ilvl w:val="0"/>
-          <w:numId w:val="13"/>
+          <w:numId w:val="10"/>
         </w:numPr>
         <w:pBdr>
-          <w:top w:color="auto" w:space="0" w:sz="0" w:val="none"/>
-          <w:bottom w:color="auto" w:space="0" w:sz="0" w:val="none"/>
-          <w:right w:color="auto" w:space="0" w:sz="0" w:val="none"/>
-          <w:between w:color="auto" w:space="0" w:sz="0" w:val="none"/>
-        </w:pBdr>
-        <w:shd w:fill="ffffff" w:val="clear"/>
-        <w:spacing w:after="0" w:afterAutospacing="0" w:line="411.42960000000005" w:lineRule="auto"/>
+          <w:top w:color="000000" w:space="0" w:sz="0" w:val="none"/>
+          <w:bottom w:color="000000" w:space="0" w:sz="0" w:val="none"/>
+          <w:right w:color="000000" w:space="0" w:sz="0" w:val="none"/>
+          <w:between w:color="000000" w:space="0" w:sz="0" w:val="none"/>
+        </w:pBdr>
+        <w:shd w:fill="ffffff" w:val="clear"/>
+        <w:spacing w:after="0" w:line="411.42960000000005" w:lineRule="auto"/>
         <w:ind w:left="1260" w:hanging="360"/>
+        <w:rPr/>
       </w:pPr>
       <w:r>
         <w:rPr>
@@ -2288,23 +2446,29 @@
           <w:rtl w:val="0"/>
         </w:rPr>
         <w:t xml:space="preserve">Front-end software: ReactJS</w:t>
+      </w:r>
+      <w:r>
+        <w:rPr>
+          <w:rtl w:val="0"/>
+        </w:rPr>
       </w:r>
     </w:p>
     <w:p>
       <w:pPr>
         <w:numPr>
           <w:ilvl w:val="0"/>
-          <w:numId w:val="13"/>
+          <w:numId w:val="10"/>
         </w:numPr>
         <w:pBdr>
-          <w:top w:color="auto" w:space="0" w:sz="0" w:val="none"/>
-          <w:bottom w:color="auto" w:space="0" w:sz="0" w:val="none"/>
-          <w:right w:color="auto" w:space="0" w:sz="0" w:val="none"/>
-          <w:between w:color="auto" w:space="0" w:sz="0" w:val="none"/>
+          <w:top w:color="000000" w:space="0" w:sz="0" w:val="none"/>
+          <w:bottom w:color="000000" w:space="0" w:sz="0" w:val="none"/>
+          <w:right w:color="000000" w:space="0" w:sz="0" w:val="none"/>
+          <w:between w:color="000000" w:space="0" w:sz="0" w:val="none"/>
         </w:pBdr>
         <w:shd w:fill="ffffff" w:val="clear"/>
         <w:spacing w:after="720" w:line="411.42960000000005" w:lineRule="auto"/>
         <w:ind w:left="1260" w:hanging="360"/>
+        <w:rPr/>
       </w:pPr>
       <w:r>
         <w:rPr>
@@ -2314,15 +2478,20 @@
         </w:rPr>
         <w:t xml:space="preserve">Back-end software: Django</w:t>
       </w:r>
-    </w:p>
-    <w:p>
-      <w:pPr>
-        <w:pBdr>
-          <w:top w:color="auto" w:space="0" w:sz="0" w:val="none"/>
-          <w:left w:color="auto" w:space="0" w:sz="0" w:val="none"/>
-          <w:bottom w:color="auto" w:space="0" w:sz="0" w:val="none"/>
-          <w:right w:color="auto" w:space="0" w:sz="0" w:val="none"/>
-          <w:between w:color="auto" w:space="0" w:sz="0" w:val="none"/>
+      <w:r>
+        <w:rPr>
+          <w:rtl w:val="0"/>
+        </w:rPr>
+      </w:r>
+    </w:p>
+    <w:p>
+      <w:pPr>
+        <w:pBdr>
+          <w:top w:color="000000" w:space="0" w:sz="0" w:val="none"/>
+          <w:left w:color="000000" w:space="0" w:sz="0" w:val="none"/>
+          <w:bottom w:color="000000" w:space="0" w:sz="0" w:val="none"/>
+          <w:right w:color="000000" w:space="0" w:sz="0" w:val="none"/>
+          <w:between w:color="000000" w:space="0" w:sz="0" w:val="none"/>
         </w:pBdr>
         <w:shd w:fill="ffffff" w:val="clear"/>
         <w:spacing w:after="220" w:line="411.42960000000005" w:lineRule="auto"/>
@@ -2351,30 +2520,28 @@
           <w:numId w:val="9"/>
         </w:numPr>
         <w:pBdr>
-          <w:top w:color="auto" w:space="0" w:sz="0" w:val="none"/>
-          <w:bottom w:color="auto" w:space="0" w:sz="0" w:val="none"/>
-          <w:right w:color="auto" w:space="0" w:sz="0" w:val="none"/>
-          <w:between w:color="auto" w:space="0" w:sz="0" w:val="none"/>
-        </w:pBdr>
-        <w:shd w:fill="ffffff" w:val="clear"/>
-        <w:spacing w:after="0" w:afterAutospacing="0" w:line="411.42960000000005" w:lineRule="auto"/>
+          <w:top w:color="000000" w:space="0" w:sz="0" w:val="none"/>
+          <w:bottom w:color="000000" w:space="0" w:sz="0" w:val="none"/>
+          <w:right w:color="000000" w:space="0" w:sz="0" w:val="none"/>
+          <w:between w:color="000000" w:space="0" w:sz="0" w:val="none"/>
+        </w:pBdr>
+        <w:shd w:fill="ffffff" w:val="clear"/>
+        <w:spacing w:after="0" w:line="411.42960000000005" w:lineRule="auto"/>
         <w:ind w:left="1260" w:hanging="360"/>
-      </w:pPr>
-      <w:r>
-        <w:rPr>
-          <w:sz w:val="24"/>
-          <w:szCs w:val="24"/>
-          <w:rtl w:val="0"/>
-        </w:rPr>
-        <w:t xml:space="preserve">Ubuntu</w:t>
-      </w:r>
-      <w:r>
-        <w:rPr>
-          <w:sz w:val="24"/>
-          <w:szCs w:val="24"/>
-          <w:rtl w:val="0"/>
-        </w:rPr>
-        <w:t xml:space="preserve">.</w:t>
+        <w:rPr/>
+      </w:pPr>
+      <w:r>
+        <w:rPr>
+          <w:sz w:val="24"/>
+          <w:szCs w:val="24"/>
+          <w:rtl w:val="0"/>
+        </w:rPr>
+        <w:t xml:space="preserve">Ubuntu.</w:t>
+      </w:r>
+      <w:r>
+        <w:rPr>
+          <w:rtl w:val="0"/>
+        </w:rPr>
       </w:r>
     </w:p>
     <w:p>
@@ -2384,14 +2551,15 @@
           <w:numId w:val="9"/>
         </w:numPr>
         <w:pBdr>
-          <w:top w:color="auto" w:space="0" w:sz="0" w:val="none"/>
-          <w:bottom w:color="auto" w:space="0" w:sz="0" w:val="none"/>
-          <w:right w:color="auto" w:space="0" w:sz="0" w:val="none"/>
-          <w:between w:color="auto" w:space="0" w:sz="0" w:val="none"/>
+          <w:top w:color="000000" w:space="0" w:sz="0" w:val="none"/>
+          <w:bottom w:color="000000" w:space="0" w:sz="0" w:val="none"/>
+          <w:right w:color="000000" w:space="0" w:sz="0" w:val="none"/>
+          <w:between w:color="000000" w:space="0" w:sz="0" w:val="none"/>
         </w:pBdr>
         <w:shd w:fill="ffffff" w:val="clear"/>
         <w:spacing w:after="720" w:line="411.42960000000005" w:lineRule="auto"/>
         <w:ind w:left="1260" w:hanging="360"/>
+        <w:rPr/>
       </w:pPr>
       <w:r>
         <w:rPr>
@@ -2401,15 +2569,20 @@
         </w:rPr>
         <w:t xml:space="preserve">Any modern browser</w:t>
       </w:r>
-    </w:p>
-    <w:p>
-      <w:pPr>
-        <w:pBdr>
-          <w:top w:color="auto" w:space="0" w:sz="0" w:val="none"/>
-          <w:left w:color="auto" w:space="0" w:sz="0" w:val="none"/>
-          <w:bottom w:color="auto" w:space="0" w:sz="0" w:val="none"/>
-          <w:right w:color="auto" w:space="0" w:sz="0" w:val="none"/>
-          <w:between w:color="auto" w:space="0" w:sz="0" w:val="none"/>
+      <w:r>
+        <w:rPr>
+          <w:rtl w:val="0"/>
+        </w:rPr>
+      </w:r>
+    </w:p>
+    <w:p>
+      <w:pPr>
+        <w:pBdr>
+          <w:top w:color="000000" w:space="0" w:sz="0" w:val="none"/>
+          <w:left w:color="000000" w:space="0" w:sz="0" w:val="none"/>
+          <w:bottom w:color="000000" w:space="0" w:sz="0" w:val="none"/>
+          <w:right w:color="000000" w:space="0" w:sz="0" w:val="none"/>
+          <w:between w:color="000000" w:space="0" w:sz="0" w:val="none"/>
         </w:pBdr>
         <w:shd w:fill="ffffff" w:val="clear"/>
         <w:spacing w:after="220" w:line="411.42960000000005" w:lineRule="auto"/>
@@ -2434,11 +2607,11 @@
     <w:p>
       <w:pPr>
         <w:pBdr>
-          <w:top w:color="auto" w:space="0" w:sz="0" w:val="none"/>
-          <w:left w:color="auto" w:space="0" w:sz="0" w:val="none"/>
-          <w:bottom w:color="auto" w:space="0" w:sz="0" w:val="none"/>
-          <w:right w:color="auto" w:space="0" w:sz="0" w:val="none"/>
-          <w:between w:color="auto" w:space="0" w:sz="0" w:val="none"/>
+          <w:top w:color="000000" w:space="0" w:sz="0" w:val="none"/>
+          <w:left w:color="000000" w:space="0" w:sz="0" w:val="none"/>
+          <w:bottom w:color="000000" w:space="0" w:sz="0" w:val="none"/>
+          <w:right w:color="000000" w:space="0" w:sz="0" w:val="none"/>
+          <w:between w:color="000000" w:space="0" w:sz="0" w:val="none"/>
         </w:pBdr>
         <w:shd w:fill="ffffff" w:val="clear"/>
         <w:spacing w:after="220" w:line="411.42960000000005" w:lineRule="auto"/>
@@ -2846,11 +3019,11 @@
     <w:p>
       <w:pPr>
         <w:pBdr>
-          <w:top w:color="auto" w:space="0" w:sz="0" w:val="none"/>
-          <w:left w:color="auto" w:space="0" w:sz="0" w:val="none"/>
-          <w:bottom w:color="auto" w:space="0" w:sz="0" w:val="none"/>
-          <w:right w:color="auto" w:space="0" w:sz="0" w:val="none"/>
-          <w:between w:color="auto" w:space="0" w:sz="0" w:val="none"/>
+          <w:top w:color="000000" w:space="0" w:sz="0" w:val="none"/>
+          <w:left w:color="000000" w:space="0" w:sz="0" w:val="none"/>
+          <w:bottom w:color="000000" w:space="0" w:sz="0" w:val="none"/>
+          <w:right w:color="000000" w:space="0" w:sz="0" w:val="none"/>
+          <w:between w:color="000000" w:space="0" w:sz="0" w:val="none"/>
         </w:pBdr>
         <w:shd w:fill="ffffff" w:val="clear"/>
         <w:spacing w:after="220" w:line="411.42960000000005" w:lineRule="auto"/>
@@ -2875,11 +3048,11 @@
     <w:p>
       <w:pPr>
         <w:pBdr>
-          <w:top w:color="auto" w:space="0" w:sz="0" w:val="none"/>
-          <w:left w:color="auto" w:space="0" w:sz="0" w:val="none"/>
-          <w:bottom w:color="auto" w:space="0" w:sz="0" w:val="none"/>
-          <w:right w:color="auto" w:space="0" w:sz="0" w:val="none"/>
-          <w:between w:color="auto" w:space="0" w:sz="0" w:val="none"/>
+          <w:top w:color="000000" w:space="0" w:sz="0" w:val="none"/>
+          <w:left w:color="000000" w:space="0" w:sz="0" w:val="none"/>
+          <w:bottom w:color="000000" w:space="0" w:sz="0" w:val="none"/>
+          <w:right w:color="000000" w:space="0" w:sz="0" w:val="none"/>
+          <w:between w:color="000000" w:space="0" w:sz="0" w:val="none"/>
         </w:pBdr>
         <w:shd w:fill="ffffff" w:val="clear"/>
         <w:spacing w:after="220" w:line="411.42960000000005" w:lineRule="auto"/>
@@ -2903,11 +3076,11 @@
         <w:keepNext w:val="0"/>
         <w:keepLines w:val="0"/>
         <w:pBdr>
-          <w:top w:color="auto" w:space="0" w:sz="0" w:val="none"/>
-          <w:left w:color="auto" w:space="0" w:sz="0" w:val="none"/>
-          <w:bottom w:color="auto" w:space="0" w:sz="0" w:val="none"/>
-          <w:right w:color="auto" w:space="0" w:sz="0" w:val="none"/>
-          <w:between w:color="auto" w:space="0" w:sz="0" w:val="none"/>
+          <w:top w:color="000000" w:space="0" w:sz="0" w:val="none"/>
+          <w:left w:color="000000" w:space="0" w:sz="0" w:val="none"/>
+          <w:bottom w:color="000000" w:space="0" w:sz="0" w:val="none"/>
+          <w:right w:color="000000" w:space="0" w:sz="0" w:val="none"/>
+          <w:between w:color="000000" w:space="0" w:sz="0" w:val="none"/>
         </w:pBdr>
         <w:shd w:fill="ffffff" w:val="clear"/>
         <w:spacing w:after="360" w:line="384.00000000000006" w:lineRule="auto"/>
@@ -2919,7 +3092,7 @@
           <w:u w:val="single"/>
         </w:rPr>
       </w:pPr>
-      <w:bookmarkStart w:colFirst="0" w:colLast="0" w:name="_8tbsfy60fydq" w:id="4"/>
+      <w:bookmarkStart w:colFirst="0" w:colLast="0" w:name="_heading=h.2et92p0" w:id="4"/>
       <w:bookmarkEnd w:id="4"/>
       <w:r>
         <w:rPr>
@@ -2936,11 +3109,11 @@
     <w:p>
       <w:pPr>
         <w:pBdr>
-          <w:top w:color="auto" w:space="0" w:sz="0" w:val="none"/>
-          <w:left w:color="auto" w:space="0" w:sz="0" w:val="none"/>
-          <w:bottom w:color="auto" w:space="0" w:sz="0" w:val="none"/>
-          <w:right w:color="auto" w:space="0" w:sz="0" w:val="none"/>
-          <w:between w:color="auto" w:space="0" w:sz="0" w:val="none"/>
+          <w:top w:color="000000" w:space="0" w:sz="0" w:val="none"/>
+          <w:left w:color="000000" w:space="0" w:sz="0" w:val="none"/>
+          <w:bottom w:color="000000" w:space="0" w:sz="0" w:val="none"/>
+          <w:right w:color="000000" w:space="0" w:sz="0" w:val="none"/>
+          <w:between w:color="000000" w:space="0" w:sz="0" w:val="none"/>
         </w:pBdr>
         <w:shd w:fill="ffffff" w:val="clear"/>
         <w:spacing w:after="220" w:line="411.42960000000005" w:lineRule="auto"/>
@@ -2965,11 +3138,11 @@
     <w:p>
       <w:pPr>
         <w:pBdr>
-          <w:top w:color="auto" w:space="0" w:sz="0" w:val="none"/>
-          <w:left w:color="auto" w:space="0" w:sz="0" w:val="none"/>
-          <w:bottom w:color="auto" w:space="0" w:sz="0" w:val="none"/>
-          <w:right w:color="auto" w:space="0" w:sz="0" w:val="none"/>
-          <w:between w:color="auto" w:space="0" w:sz="0" w:val="none"/>
+          <w:top w:color="000000" w:space="0" w:sz="0" w:val="none"/>
+          <w:left w:color="000000" w:space="0" w:sz="0" w:val="none"/>
+          <w:bottom w:color="000000" w:space="0" w:sz="0" w:val="none"/>
+          <w:right w:color="000000" w:space="0" w:sz="0" w:val="none"/>
+          <w:between w:color="000000" w:space="0" w:sz="0" w:val="none"/>
         </w:pBdr>
         <w:shd w:fill="ffffff" w:val="clear"/>
         <w:spacing w:after="220" w:line="411.42960000000005" w:lineRule="auto"/>
@@ -2984,17 +3157,17 @@
           <w:szCs w:val="24"/>
           <w:rtl w:val="0"/>
         </w:rPr>
-        <w:t xml:space="preserve">The steps involved to perform the implementation of airline database are as listed below.</w:t>
-      </w:r>
-    </w:p>
-    <w:p>
-      <w:pPr>
-        <w:pBdr>
-          <w:top w:color="auto" w:space="0" w:sz="0" w:val="none"/>
-          <w:left w:color="auto" w:space="0" w:sz="0" w:val="none"/>
-          <w:bottom w:color="auto" w:space="0" w:sz="0" w:val="none"/>
-          <w:right w:color="auto" w:space="0" w:sz="0" w:val="none"/>
-          <w:between w:color="auto" w:space="0" w:sz="0" w:val="none"/>
+        <w:t xml:space="preserve">The steps involved to perform the implementation of peer group database are as listed below.</w:t>
+      </w:r>
+    </w:p>
+    <w:p>
+      <w:pPr>
+        <w:pBdr>
+          <w:top w:color="000000" w:space="0" w:sz="0" w:val="none"/>
+          <w:left w:color="000000" w:space="0" w:sz="0" w:val="none"/>
+          <w:bottom w:color="000000" w:space="0" w:sz="0" w:val="none"/>
+          <w:right w:color="000000" w:space="0" w:sz="0" w:val="none"/>
+          <w:between w:color="000000" w:space="0" w:sz="0" w:val="none"/>
         </w:pBdr>
         <w:shd w:fill="ffffff" w:val="clear"/>
         <w:spacing w:after="220" w:line="411.42960000000005" w:lineRule="auto"/>
@@ -3019,11 +3192,11 @@
     <w:p>
       <w:pPr>
         <w:pBdr>
-          <w:top w:color="auto" w:space="0" w:sz="0" w:val="none"/>
-          <w:left w:color="auto" w:space="0" w:sz="0" w:val="none"/>
-          <w:bottom w:color="auto" w:space="0" w:sz="0" w:val="none"/>
-          <w:right w:color="auto" w:space="0" w:sz="0" w:val="none"/>
-          <w:between w:color="auto" w:space="0" w:sz="0" w:val="none"/>
+          <w:top w:color="000000" w:space="0" w:sz="0" w:val="none"/>
+          <w:left w:color="000000" w:space="0" w:sz="0" w:val="none"/>
+          <w:bottom w:color="000000" w:space="0" w:sz="0" w:val="none"/>
+          <w:right w:color="000000" w:space="0" w:sz="0" w:val="none"/>
+          <w:between w:color="000000" w:space="0" w:sz="0" w:val="none"/>
         </w:pBdr>
         <w:shd w:fill="ffffff" w:val="clear"/>
         <w:spacing w:after="220" w:line="411.42960000000005" w:lineRule="auto"/>
@@ -3048,14 +3221,15 @@
           <w:numId w:val="16"/>
         </w:numPr>
         <w:pBdr>
-          <w:top w:color="auto" w:space="0" w:sz="0" w:val="none"/>
-          <w:bottom w:color="auto" w:space="0" w:sz="0" w:val="none"/>
-          <w:right w:color="auto" w:space="0" w:sz="0" w:val="none"/>
-          <w:between w:color="auto" w:space="0" w:sz="0" w:val="none"/>
-        </w:pBdr>
-        <w:shd w:fill="ffffff" w:val="clear"/>
-        <w:spacing w:after="0" w:afterAutospacing="0" w:line="411.42960000000005" w:lineRule="auto"/>
+          <w:top w:color="000000" w:space="0" w:sz="0" w:val="none"/>
+          <w:bottom w:color="000000" w:space="0" w:sz="0" w:val="none"/>
+          <w:right w:color="000000" w:space="0" w:sz="0" w:val="none"/>
+          <w:between w:color="000000" w:space="0" w:sz="0" w:val="none"/>
+        </w:pBdr>
+        <w:shd w:fill="ffffff" w:val="clear"/>
+        <w:spacing w:after="0" w:line="411.42960000000005" w:lineRule="auto"/>
         <w:ind w:left="1260" w:hanging="360"/>
+        <w:rPr/>
       </w:pPr>
       <w:r>
         <w:rPr>
@@ -3073,6 +3247,11 @@
           <w:rtl w:val="0"/>
         </w:rPr>
         <w:t xml:space="preserve">Which specify distinct real-world items in an application.</w:t>
+      </w:r>
+      <w:r>
+        <w:rPr>
+          <w:rtl w:val="0"/>
+        </w:rPr>
       </w:r>
     </w:p>
     <w:p>
@@ -3082,14 +3261,15 @@
           <w:numId w:val="16"/>
         </w:numPr>
         <w:pBdr>
-          <w:top w:color="auto" w:space="0" w:sz="0" w:val="none"/>
-          <w:bottom w:color="auto" w:space="0" w:sz="0" w:val="none"/>
-          <w:right w:color="auto" w:space="0" w:sz="0" w:val="none"/>
-          <w:between w:color="auto" w:space="0" w:sz="0" w:val="none"/>
-        </w:pBdr>
-        <w:shd w:fill="ffffff" w:val="clear"/>
-        <w:spacing w:after="0" w:afterAutospacing="0" w:line="411.42960000000005" w:lineRule="auto"/>
+          <w:top w:color="000000" w:space="0" w:sz="0" w:val="none"/>
+          <w:bottom w:color="000000" w:space="0" w:sz="0" w:val="none"/>
+          <w:right w:color="000000" w:space="0" w:sz="0" w:val="none"/>
+          <w:between w:color="000000" w:space="0" w:sz="0" w:val="none"/>
+        </w:pBdr>
+        <w:shd w:fill="ffffff" w:val="clear"/>
+        <w:spacing w:after="0" w:line="411.42960000000005" w:lineRule="auto"/>
         <w:ind w:left="1260" w:hanging="360"/>
+        <w:rPr/>
       </w:pPr>
       <w:r>
         <w:rPr>
@@ -3107,6 +3287,11 @@
           <w:rtl w:val="0"/>
         </w:rPr>
         <w:t xml:space="preserve"> Which specify properties of an entity and relationships.</w:t>
+      </w:r>
+      <w:r>
+        <w:rPr>
+          <w:rtl w:val="0"/>
+        </w:rPr>
       </w:r>
     </w:p>
     <w:p>
@@ -3116,14 +3301,15 @@
           <w:numId w:val="16"/>
         </w:numPr>
         <w:pBdr>
-          <w:top w:color="auto" w:space="0" w:sz="0" w:val="none"/>
-          <w:bottom w:color="auto" w:space="0" w:sz="0" w:val="none"/>
-          <w:right w:color="auto" w:space="0" w:sz="0" w:val="none"/>
-          <w:between w:color="auto" w:space="0" w:sz="0" w:val="none"/>
+          <w:top w:color="000000" w:space="0" w:sz="0" w:val="none"/>
+          <w:bottom w:color="000000" w:space="0" w:sz="0" w:val="none"/>
+          <w:right w:color="000000" w:space="0" w:sz="0" w:val="none"/>
+          <w:between w:color="000000" w:space="0" w:sz="0" w:val="none"/>
         </w:pBdr>
         <w:shd w:fill="ffffff" w:val="clear"/>
         <w:spacing w:after="720" w:line="411.42960000000005" w:lineRule="auto"/>
         <w:ind w:left="1260" w:hanging="360"/>
+        <w:rPr/>
       </w:pPr>
       <w:r>
         <w:rPr>
@@ -3142,96 +3328,20 @@
         </w:rPr>
         <w:t xml:space="preserve"> Which connect entities and represent meaningful dependencies between them.</w:t>
       </w:r>
-    </w:p>
-    <w:p>
-      <w:pPr>
-        <w:shd w:fill="ffffff" w:val="clear"/>
-        <w:rPr>
-          <w:sz w:val="24"/>
-          <w:szCs w:val="24"/>
-        </w:rPr>
-      </w:pPr>
-      <w:r>
-        <w:rPr>
-          <w:sz w:val="24"/>
-          <w:szCs w:val="24"/>
-        </w:rPr>
-        <w:drawing>
-          <wp:inline distB="114300" distT="114300" distL="114300" distR="114300">
-            <wp:extent cx="5054600" cy="5054600"/>
-            <wp:effectExtent b="0" l="0" r="0" t="0"/>
-            <wp:docPr descr="The diagram shows the ER diagram of airline database" id="3" name="image2.jpg"/>
-            <a:graphic>
-              <a:graphicData uri="http://schemas.openxmlformats.org/drawingml/2006/picture">
-                <pic:pic>
-                  <pic:nvPicPr>
-                    <pic:cNvPr descr="The diagram shows the ER diagram of airline database" id="0" name="image2.jpg"/>
-                    <pic:cNvPicPr preferRelativeResize="0"/>
-                  </pic:nvPicPr>
-                  <pic:blipFill>
-                    <a:blip r:embed="rId9"/>
-                    <a:srcRect b="0" l="0" r="0" t="0"/>
-                    <a:stretch>
-                      <a:fillRect/>
-                    </a:stretch>
-                  </pic:blipFill>
-                  <pic:spPr>
-                    <a:xfrm>
-                      <a:off x="0" y="0"/>
-                      <a:ext cx="5054600" cy="5054600"/>
-                    </a:xfrm>
-                    <a:prstGeom prst="rect"/>
-                    <a:ln/>
-                  </pic:spPr>
-                </pic:pic>
-              </a:graphicData>
-            </a:graphic>
-          </wp:inline>
-        </w:drawing>
-      </w:r>
-      <w:r>
-        <w:rPr>
-          <w:rtl w:val="0"/>
-        </w:rPr>
-      </w:r>
-    </w:p>
-    <w:p>
-      <w:pPr>
-        <w:pBdr>
-          <w:top w:color="auto" w:space="0" w:sz="0" w:val="none"/>
-          <w:left w:color="auto" w:space="0" w:sz="0" w:val="none"/>
-          <w:bottom w:color="auto" w:space="0" w:sz="0" w:val="none"/>
-          <w:right w:color="auto" w:space="0" w:sz="0" w:val="none"/>
-          <w:between w:color="auto" w:space="0" w:sz="0" w:val="none"/>
-        </w:pBdr>
-        <w:shd w:fill="ffffff" w:val="clear"/>
-        <w:spacing w:after="220" w:line="480" w:lineRule="auto"/>
-        <w:rPr>
-          <w:i w:val="1"/>
-          <w:color w:val="666666"/>
-          <w:sz w:val="18"/>
-          <w:szCs w:val="18"/>
-        </w:rPr>
-      </w:pPr>
-      <w:r>
-        <w:rPr>
-          <w:i w:val="1"/>
-          <w:color w:val="666666"/>
-          <w:sz w:val="18"/>
-          <w:szCs w:val="18"/>
-          <w:rtl w:val="0"/>
-        </w:rPr>
-        <w:t xml:space="preserve">the diagram shows the ER diagram of airline database</w:t>
-      </w:r>
-    </w:p>
-    <w:p>
-      <w:pPr>
-        <w:pBdr>
-          <w:top w:color="auto" w:space="0" w:sz="0" w:val="none"/>
-          <w:left w:color="auto" w:space="0" w:sz="0" w:val="none"/>
-          <w:bottom w:color="auto" w:space="0" w:sz="0" w:val="none"/>
-          <w:right w:color="auto" w:space="0" w:sz="0" w:val="none"/>
-          <w:between w:color="auto" w:space="0" w:sz="0" w:val="none"/>
+      <w:r>
+        <w:rPr>
+          <w:rtl w:val="0"/>
+        </w:rPr>
+      </w:r>
+    </w:p>
+    <w:p>
+      <w:pPr>
+        <w:pBdr>
+          <w:top w:color="000000" w:space="0" w:sz="0" w:val="none"/>
+          <w:left w:color="000000" w:space="0" w:sz="0" w:val="none"/>
+          <w:bottom w:color="000000" w:space="0" w:sz="0" w:val="none"/>
+          <w:right w:color="000000" w:space="0" w:sz="0" w:val="none"/>
+          <w:between w:color="000000" w:space="0" w:sz="0" w:val="none"/>
         </w:pBdr>
         <w:shd w:fill="ffffff" w:val="clear"/>
         <w:spacing w:after="220" w:line="411.42960000000005" w:lineRule="auto"/>
@@ -3256,11 +3366,11 @@
     <w:p>
       <w:pPr>
         <w:pBdr>
-          <w:top w:color="auto" w:space="0" w:sz="0" w:val="none"/>
-          <w:left w:color="auto" w:space="0" w:sz="0" w:val="none"/>
-          <w:bottom w:color="auto" w:space="0" w:sz="0" w:val="none"/>
-          <w:right w:color="auto" w:space="0" w:sz="0" w:val="none"/>
-          <w:between w:color="auto" w:space="0" w:sz="0" w:val="none"/>
+          <w:top w:color="000000" w:space="0" w:sz="0" w:val="none"/>
+          <w:left w:color="000000" w:space="0" w:sz="0" w:val="none"/>
+          <w:bottom w:color="000000" w:space="0" w:sz="0" w:val="none"/>
+          <w:right w:color="000000" w:space="0" w:sz="0" w:val="none"/>
+          <w:between w:color="000000" w:space="0" w:sz="0" w:val="none"/>
         </w:pBdr>
         <w:shd w:fill="ffffff" w:val="clear"/>
         <w:spacing w:after="220" w:line="411.42960000000005" w:lineRule="auto"/>
@@ -3282,11 +3392,11 @@
     <w:p>
       <w:pPr>
         <w:pBdr>
-          <w:top w:color="auto" w:space="0" w:sz="0" w:val="none"/>
-          <w:left w:color="auto" w:space="0" w:sz="0" w:val="none"/>
-          <w:bottom w:color="auto" w:space="0" w:sz="0" w:val="none"/>
-          <w:right w:color="auto" w:space="0" w:sz="0" w:val="none"/>
-          <w:between w:color="auto" w:space="0" w:sz="0" w:val="none"/>
+          <w:top w:color="000000" w:space="0" w:sz="0" w:val="none"/>
+          <w:left w:color="000000" w:space="0" w:sz="0" w:val="none"/>
+          <w:bottom w:color="000000" w:space="0" w:sz="0" w:val="none"/>
+          <w:right w:color="000000" w:space="0" w:sz="0" w:val="none"/>
+          <w:between w:color="000000" w:space="0" w:sz="0" w:val="none"/>
         </w:pBdr>
         <w:shd w:fill="ffffff" w:val="clear"/>
         <w:spacing w:after="220" w:line="411.42960000000005" w:lineRule="auto"/>
@@ -3308,11 +3418,11 @@
     <w:p>
       <w:pPr>
         <w:pBdr>
-          <w:top w:color="auto" w:space="0" w:sz="0" w:val="none"/>
-          <w:left w:color="auto" w:space="0" w:sz="0" w:val="none"/>
-          <w:bottom w:color="auto" w:space="0" w:sz="0" w:val="none"/>
-          <w:right w:color="auto" w:space="0" w:sz="0" w:val="none"/>
-          <w:between w:color="auto" w:space="0" w:sz="0" w:val="none"/>
+          <w:top w:color="000000" w:space="0" w:sz="0" w:val="none"/>
+          <w:left w:color="000000" w:space="0" w:sz="0" w:val="none"/>
+          <w:bottom w:color="000000" w:space="0" w:sz="0" w:val="none"/>
+          <w:right w:color="000000" w:space="0" w:sz="0" w:val="none"/>
+          <w:between w:color="000000" w:space="0" w:sz="0" w:val="none"/>
         </w:pBdr>
         <w:shd w:fill="ffffff" w:val="clear"/>
         <w:spacing w:after="220" w:line="411.42960000000005" w:lineRule="auto"/>
@@ -3334,11 +3444,11 @@
     <w:p>
       <w:pPr>
         <w:pBdr>
-          <w:top w:color="auto" w:space="0" w:sz="0" w:val="none"/>
-          <w:left w:color="auto" w:space="0" w:sz="0" w:val="none"/>
-          <w:bottom w:color="auto" w:space="0" w:sz="0" w:val="none"/>
-          <w:right w:color="auto" w:space="0" w:sz="0" w:val="none"/>
-          <w:between w:color="auto" w:space="0" w:sz="0" w:val="none"/>
+          <w:top w:color="000000" w:space="0" w:sz="0" w:val="none"/>
+          <w:left w:color="000000" w:space="0" w:sz="0" w:val="none"/>
+          <w:bottom w:color="000000" w:space="0" w:sz="0" w:val="none"/>
+          <w:right w:color="000000" w:space="0" w:sz="0" w:val="none"/>
+          <w:between w:color="000000" w:space="0" w:sz="0" w:val="none"/>
         </w:pBdr>
         <w:shd w:fill="ffffff" w:val="clear"/>
         <w:spacing w:after="220" w:line="411.42960000000005" w:lineRule="auto"/>
@@ -3363,11 +3473,11 @@
     <w:p>
       <w:pPr>
         <w:pBdr>
-          <w:top w:color="auto" w:space="0" w:sz="0" w:val="none"/>
-          <w:left w:color="auto" w:space="0" w:sz="0" w:val="none"/>
-          <w:bottom w:color="auto" w:space="0" w:sz="0" w:val="none"/>
-          <w:right w:color="auto" w:space="0" w:sz="0" w:val="none"/>
-          <w:between w:color="auto" w:space="0" w:sz="0" w:val="none"/>
+          <w:top w:color="000000" w:space="0" w:sz="0" w:val="none"/>
+          <w:left w:color="000000" w:space="0" w:sz="0" w:val="none"/>
+          <w:bottom w:color="000000" w:space="0" w:sz="0" w:val="none"/>
+          <w:right w:color="000000" w:space="0" w:sz="0" w:val="none"/>
+          <w:between w:color="000000" w:space="0" w:sz="0" w:val="none"/>
         </w:pBdr>
         <w:shd w:fill="ffffff" w:val="clear"/>
         <w:spacing w:after="220" w:line="411.42960000000005" w:lineRule="auto"/>
@@ -3388,11 +3498,11 @@
     <w:p>
       <w:pPr>
         <w:pBdr>
-          <w:top w:color="auto" w:space="0" w:sz="0" w:val="none"/>
-          <w:left w:color="auto" w:space="0" w:sz="0" w:val="none"/>
-          <w:bottom w:color="auto" w:space="0" w:sz="0" w:val="none"/>
-          <w:right w:color="auto" w:space="0" w:sz="0" w:val="none"/>
-          <w:between w:color="auto" w:space="0" w:sz="0" w:val="none"/>
+          <w:top w:color="000000" w:space="0" w:sz="0" w:val="none"/>
+          <w:left w:color="000000" w:space="0" w:sz="0" w:val="none"/>
+          <w:bottom w:color="000000" w:space="0" w:sz="0" w:val="none"/>
+          <w:right w:color="000000" w:space="0" w:sz="0" w:val="none"/>
+          <w:between w:color="000000" w:space="0" w:sz="0" w:val="none"/>
         </w:pBdr>
         <w:shd w:fill="ffffff" w:val="clear"/>
         <w:spacing w:after="220" w:line="411.42960000000005" w:lineRule="auto"/>
@@ -3417,11 +3527,11 @@
     <w:p>
       <w:pPr>
         <w:pBdr>
-          <w:top w:color="auto" w:space="0" w:sz="0" w:val="none"/>
-          <w:left w:color="auto" w:space="0" w:sz="0" w:val="none"/>
-          <w:bottom w:color="auto" w:space="0" w:sz="0" w:val="none"/>
-          <w:right w:color="auto" w:space="0" w:sz="0" w:val="none"/>
-          <w:between w:color="auto" w:space="0" w:sz="0" w:val="none"/>
+          <w:top w:color="000000" w:space="0" w:sz="0" w:val="none"/>
+          <w:left w:color="000000" w:space="0" w:sz="0" w:val="none"/>
+          <w:bottom w:color="000000" w:space="0" w:sz="0" w:val="none"/>
+          <w:right w:color="000000" w:space="0" w:sz="0" w:val="none"/>
+          <w:between w:color="000000" w:space="0" w:sz="0" w:val="none"/>
         </w:pBdr>
         <w:shd w:fill="ffffff" w:val="clear"/>
         <w:spacing w:after="220" w:line="411.42960000000005" w:lineRule="auto"/>
@@ -3442,11 +3552,11 @@
     <w:p>
       <w:pPr>
         <w:pBdr>
-          <w:top w:color="auto" w:space="0" w:sz="0" w:val="none"/>
-          <w:left w:color="auto" w:space="0" w:sz="0" w:val="none"/>
-          <w:bottom w:color="auto" w:space="0" w:sz="0" w:val="none"/>
-          <w:right w:color="auto" w:space="0" w:sz="0" w:val="none"/>
-          <w:between w:color="auto" w:space="0" w:sz="0" w:val="none"/>
+          <w:top w:color="000000" w:space="0" w:sz="0" w:val="none"/>
+          <w:left w:color="000000" w:space="0" w:sz="0" w:val="none"/>
+          <w:bottom w:color="000000" w:space="0" w:sz="0" w:val="none"/>
+          <w:right w:color="000000" w:space="0" w:sz="0" w:val="none"/>
+          <w:between w:color="000000" w:space="0" w:sz="0" w:val="none"/>
         </w:pBdr>
         <w:shd w:fill="ffffff" w:val="clear"/>
         <w:spacing w:after="220" w:line="411.42960000000005" w:lineRule="auto"/>
@@ -3472,17 +3582,18 @@
       <w:pPr>
         <w:numPr>
           <w:ilvl w:val="0"/>
-          <w:numId w:val="7"/>
+          <w:numId w:val="5"/>
         </w:numPr>
         <w:pBdr>
-          <w:top w:color="auto" w:space="0" w:sz="0" w:val="none"/>
-          <w:bottom w:color="auto" w:space="0" w:sz="0" w:val="none"/>
-          <w:right w:color="auto" w:space="0" w:sz="0" w:val="none"/>
-          <w:between w:color="auto" w:space="0" w:sz="0" w:val="none"/>
-        </w:pBdr>
-        <w:shd w:fill="ffffff" w:val="clear"/>
-        <w:spacing w:after="0" w:afterAutospacing="0" w:line="411.42960000000005" w:lineRule="auto"/>
+          <w:top w:color="000000" w:space="0" w:sz="0" w:val="none"/>
+          <w:bottom w:color="000000" w:space="0" w:sz="0" w:val="none"/>
+          <w:right w:color="000000" w:space="0" w:sz="0" w:val="none"/>
+          <w:between w:color="000000" w:space="0" w:sz="0" w:val="none"/>
+        </w:pBdr>
+        <w:shd w:fill="ffffff" w:val="clear"/>
+        <w:spacing w:after="0" w:line="411.42960000000005" w:lineRule="auto"/>
         <w:ind w:left="1260" w:hanging="360"/>
+        <w:rPr/>
       </w:pPr>
       <w:r>
         <w:rPr>
@@ -3500,23 +3611,29 @@
           <w:rtl w:val="0"/>
         </w:rPr>
         <w:t xml:space="preserve"> The student should be available on the specified date and specified time for peer meeting as all students are doing advance reservations.</w:t>
+      </w:r>
+      <w:r>
+        <w:rPr>
+          <w:rtl w:val="0"/>
+        </w:rPr>
       </w:r>
     </w:p>
     <w:p>
       <w:pPr>
         <w:numPr>
           <w:ilvl w:val="0"/>
-          <w:numId w:val="7"/>
+          <w:numId w:val="5"/>
         </w:numPr>
         <w:pBdr>
-          <w:top w:color="auto" w:space="0" w:sz="0" w:val="none"/>
-          <w:bottom w:color="auto" w:space="0" w:sz="0" w:val="none"/>
-          <w:right w:color="auto" w:space="0" w:sz="0" w:val="none"/>
-          <w:between w:color="auto" w:space="0" w:sz="0" w:val="none"/>
-        </w:pBdr>
-        <w:shd w:fill="ffffff" w:val="clear"/>
-        <w:spacing w:after="0" w:afterAutospacing="0" w:line="411.42960000000005" w:lineRule="auto"/>
+          <w:top w:color="000000" w:space="0" w:sz="0" w:val="none"/>
+          <w:bottom w:color="000000" w:space="0" w:sz="0" w:val="none"/>
+          <w:right w:color="000000" w:space="0" w:sz="0" w:val="none"/>
+          <w:between w:color="000000" w:space="0" w:sz="0" w:val="none"/>
+        </w:pBdr>
+        <w:shd w:fill="ffffff" w:val="clear"/>
+        <w:spacing w:after="0" w:line="411.42960000000005" w:lineRule="auto"/>
         <w:ind w:left="1260" w:hanging="360"/>
+        <w:rPr/>
       </w:pPr>
       <w:r>
         <w:rPr>
@@ -3534,23 +3651,29 @@
           <w:rtl w:val="0"/>
         </w:rPr>
         <w:t xml:space="preserve"> The progress for each individual as well as group should be accurate and consistent across all devices.</w:t>
+      </w:r>
+      <w:r>
+        <w:rPr>
+          <w:rtl w:val="0"/>
+        </w:rPr>
       </w:r>
     </w:p>
     <w:p>
       <w:pPr>
         <w:numPr>
           <w:ilvl w:val="0"/>
-          <w:numId w:val="7"/>
+          <w:numId w:val="5"/>
         </w:numPr>
         <w:pBdr>
-          <w:top w:color="auto" w:space="0" w:sz="0" w:val="none"/>
-          <w:bottom w:color="auto" w:space="0" w:sz="0" w:val="none"/>
-          <w:right w:color="auto" w:space="0" w:sz="0" w:val="none"/>
-          <w:between w:color="auto" w:space="0" w:sz="0" w:val="none"/>
-        </w:pBdr>
-        <w:shd w:fill="ffffff" w:val="clear"/>
-        <w:spacing w:after="0" w:afterAutospacing="0" w:line="411.42960000000005" w:lineRule="auto"/>
+          <w:top w:color="000000" w:space="0" w:sz="0" w:val="none"/>
+          <w:bottom w:color="000000" w:space="0" w:sz="0" w:val="none"/>
+          <w:right w:color="000000" w:space="0" w:sz="0" w:val="none"/>
+          <w:between w:color="000000" w:space="0" w:sz="0" w:val="none"/>
+        </w:pBdr>
+        <w:shd w:fill="ffffff" w:val="clear"/>
+        <w:spacing w:after="0" w:line="411.42960000000005" w:lineRule="auto"/>
         <w:ind w:left="1260" w:hanging="360"/>
+        <w:rPr/>
       </w:pPr>
       <w:r>
         <w:rPr>
@@ -3568,23 +3691,29 @@
           <w:rtl w:val="0"/>
         </w:rPr>
         <w:t xml:space="preserve"> The peer group system ensures to  maintain correct schedules of meetings as well as update groups and progress on the go.</w:t>
+      </w:r>
+      <w:r>
+        <w:rPr>
+          <w:rtl w:val="0"/>
+        </w:rPr>
       </w:r>
     </w:p>
     <w:p>
       <w:pPr>
         <w:numPr>
           <w:ilvl w:val="0"/>
-          <w:numId w:val="7"/>
+          <w:numId w:val="5"/>
         </w:numPr>
         <w:pBdr>
-          <w:top w:color="auto" w:space="0" w:sz="0" w:val="none"/>
-          <w:bottom w:color="auto" w:space="0" w:sz="0" w:val="none"/>
-          <w:right w:color="auto" w:space="0" w:sz="0" w:val="none"/>
-          <w:between w:color="auto" w:space="0" w:sz="0" w:val="none"/>
+          <w:top w:color="000000" w:space="0" w:sz="0" w:val="none"/>
+          <w:bottom w:color="000000" w:space="0" w:sz="0" w:val="none"/>
+          <w:right w:color="000000" w:space="0" w:sz="0" w:val="none"/>
+          <w:between w:color="000000" w:space="0" w:sz="0" w:val="none"/>
         </w:pBdr>
         <w:shd w:fill="ffffff" w:val="clear"/>
         <w:spacing w:after="720" w:line="411.42960000000005" w:lineRule="auto"/>
         <w:ind w:left="1260" w:hanging="360"/>
+        <w:rPr/>
       </w:pPr>
       <w:r>
         <w:rPr>
@@ -3602,6 +3731,11 @@
           <w:rtl w:val="0"/>
         </w:rPr>
         <w:t xml:space="preserve"> The meeting schedules are aimed to clear all the pending backlogs and all doubts from doubts form should be addressed and cleared for all students in the course. </w:t>
+      </w:r>
+      <w:r>
+        <w:rPr>
+          <w:rtl w:val="0"/>
+        </w:rPr>
       </w:r>
     </w:p>
     <w:p>
@@ -3856,8 +3990,8 @@
   <w:abstractNum w:abstractNumId="3">
     <w:lvl w:ilvl="0">
       <w:start w:val="1"/>
-      <w:numFmt w:val="decimal"/>
-      <w:lvlText w:val="%1."/>
+      <w:numFmt w:val="bullet"/>
+      <w:lvlText w:val="●"/>
       <w:lvlJc w:val="left"/>
       <w:pPr>
         <w:ind w:left="720" w:hanging="360"/>
@@ -3872,8 +4006,8 @@
     </w:lvl>
     <w:lvl w:ilvl="1">
       <w:start w:val="1"/>
-      <w:numFmt w:val="lowerLetter"/>
-      <w:lvlText w:val="%2."/>
+      <w:numFmt w:val="bullet"/>
+      <w:lvlText w:val="○"/>
       <w:lvlJc w:val="left"/>
       <w:pPr>
         <w:ind w:left="1440" w:hanging="360"/>
@@ -3884,8 +4018,8 @@
     </w:lvl>
     <w:lvl w:ilvl="2">
       <w:start w:val="1"/>
-      <w:numFmt w:val="lowerRoman"/>
-      <w:lvlText w:val="%3."/>
+      <w:numFmt w:val="bullet"/>
+      <w:lvlText w:val="■"/>
       <w:lvlJc w:val="left"/>
       <w:pPr>
         <w:ind w:left="2160" w:hanging="360"/>
@@ -3896,8 +4030,8 @@
     </w:lvl>
     <w:lvl w:ilvl="3">
       <w:start w:val="1"/>
-      <w:numFmt w:val="decimal"/>
-      <w:lvlText w:val="%4."/>
+      <w:numFmt w:val="bullet"/>
+      <w:lvlText w:val="●"/>
       <w:lvlJc w:val="left"/>
       <w:pPr>
         <w:ind w:left="2880" w:hanging="360"/>
@@ -3908,8 +4042,8 @@
     </w:lvl>
     <w:lvl w:ilvl="4">
       <w:start w:val="1"/>
-      <w:numFmt w:val="lowerLetter"/>
-      <w:lvlText w:val="%5."/>
+      <w:numFmt w:val="bullet"/>
+      <w:lvlText w:val="○"/>
       <w:lvlJc w:val="left"/>
       <w:pPr>
         <w:ind w:left="3600" w:hanging="360"/>
@@ -3920,8 +4054,8 @@
     </w:lvl>
     <w:lvl w:ilvl="5">
       <w:start w:val="1"/>
-      <w:numFmt w:val="lowerRoman"/>
-      <w:lvlText w:val="%6."/>
+      <w:numFmt w:val="bullet"/>
+      <w:lvlText w:val="■"/>
       <w:lvlJc w:val="left"/>
       <w:pPr>
         <w:ind w:left="4320" w:hanging="360"/>
@@ -3932,8 +4066,8 @@
     </w:lvl>
     <w:lvl w:ilvl="6">
       <w:start w:val="1"/>
-      <w:numFmt w:val="decimal"/>
-      <w:lvlText w:val="%7."/>
+      <w:numFmt w:val="bullet"/>
+      <w:lvlText w:val="●"/>
       <w:lvlJc w:val="left"/>
       <w:pPr>
         <w:ind w:left="5040" w:hanging="360"/>
@@ -3944,8 +4078,8 @@
     </w:lvl>
     <w:lvl w:ilvl="7">
       <w:start w:val="1"/>
-      <w:numFmt w:val="lowerLetter"/>
-      <w:lvlText w:val="%8."/>
+      <w:numFmt w:val="bullet"/>
+      <w:lvlText w:val="○"/>
       <w:lvlJc w:val="left"/>
       <w:pPr>
         <w:ind w:left="5760" w:hanging="360"/>
@@ -3956,8 +4090,8 @@
     </w:lvl>
     <w:lvl w:ilvl="8">
       <w:start w:val="1"/>
-      <w:numFmt w:val="lowerRoman"/>
-      <w:lvlText w:val="%9."/>
+      <w:numFmt w:val="bullet"/>
+      <w:lvlText w:val="■"/>
       <w:lvlJc w:val="left"/>
       <w:pPr>
         <w:ind w:left="6480" w:hanging="360"/>
@@ -4791,104 +4925,6 @@
         <w:ind w:left="1440" w:hanging="360"/>
       </w:pPr>
       <w:rPr>
-        <w:u w:val="none"/>
-      </w:rPr>
-    </w:lvl>
-    <w:lvl w:ilvl="2">
-      <w:start w:val="1"/>
-      <w:numFmt w:val="bullet"/>
-      <w:lvlText w:val="■"/>
-      <w:lvlJc w:val="left"/>
-      <w:pPr>
-        <w:ind w:left="2160" w:hanging="360"/>
-      </w:pPr>
-      <w:rPr>
-        <w:u w:val="none"/>
-      </w:rPr>
-    </w:lvl>
-    <w:lvl w:ilvl="3">
-      <w:start w:val="1"/>
-      <w:numFmt w:val="bullet"/>
-      <w:lvlText w:val="●"/>
-      <w:lvlJc w:val="left"/>
-      <w:pPr>
-        <w:ind w:left="2880" w:hanging="360"/>
-      </w:pPr>
-      <w:rPr>
-        <w:u w:val="none"/>
-      </w:rPr>
-    </w:lvl>
-    <w:lvl w:ilvl="4">
-      <w:start w:val="1"/>
-      <w:numFmt w:val="bullet"/>
-      <w:lvlText w:val="○"/>
-      <w:lvlJc w:val="left"/>
-      <w:pPr>
-        <w:ind w:left="3600" w:hanging="360"/>
-      </w:pPr>
-      <w:rPr>
-        <w:u w:val="none"/>
-      </w:rPr>
-    </w:lvl>
-    <w:lvl w:ilvl="5">
-      <w:start w:val="1"/>
-      <w:numFmt w:val="bullet"/>
-      <w:lvlText w:val="■"/>
-      <w:lvlJc w:val="left"/>
-      <w:pPr>
-        <w:ind w:left="4320" w:hanging="360"/>
-      </w:pPr>
-      <w:rPr>
-        <w:u w:val="none"/>
-      </w:rPr>
-    </w:lvl>
-    <w:lvl w:ilvl="6">
-      <w:start w:val="1"/>
-      <w:numFmt w:val="bullet"/>
-      <w:lvlText w:val="●"/>
-      <w:lvlJc w:val="left"/>
-      <w:pPr>
-        <w:ind w:left="5040" w:hanging="360"/>
-      </w:pPr>
-      <w:rPr>
-        <w:u w:val="none"/>
-      </w:rPr>
-    </w:lvl>
-    <w:lvl w:ilvl="7">
-      <w:start w:val="1"/>
-      <w:numFmt w:val="bullet"/>
-      <w:lvlText w:val="○"/>
-      <w:lvlJc w:val="left"/>
-      <w:pPr>
-        <w:ind w:left="5760" w:hanging="360"/>
-      </w:pPr>
-      <w:rPr>
-        <w:u w:val="none"/>
-      </w:rPr>
-    </w:lvl>
-    <w:lvl w:ilvl="8">
-      <w:start w:val="1"/>
-      <w:numFmt w:val="bullet"/>
-      <w:lvlText w:val="■"/>
-      <w:lvlJc w:val="left"/>
-      <w:pPr>
-        <w:ind w:left="6480" w:hanging="360"/>
-      </w:pPr>
-      <w:rPr>
-        <w:u w:val="none"/>
-      </w:rPr>
-    </w:lvl>
-  </w:abstractNum>
-  <w:abstractNum w:abstractNumId="12">
-    <w:lvl w:ilvl="0">
-      <w:start w:val="1"/>
-      <w:numFmt w:val="bullet"/>
-      <w:lvlText w:val="●"/>
-      <w:lvlJc w:val="left"/>
-      <w:pPr>
-        <w:ind w:left="720" w:hanging="360"/>
-      </w:pPr>
-      <w:rPr>
         <w:rFonts w:ascii="Arial" w:cs="Arial" w:eastAsia="Arial" w:hAnsi="Arial"/>
         <w:color w:val="444444"/>
         <w:sz w:val="24"/>
@@ -4896,96 +4932,84 @@
         <w:u w:val="none"/>
       </w:rPr>
     </w:lvl>
-    <w:lvl w:ilvl="1">
+    <w:lvl w:ilvl="2">
+      <w:start w:val="1"/>
+      <w:numFmt w:val="bullet"/>
+      <w:lvlText w:val="■"/>
+      <w:lvlJc w:val="left"/>
+      <w:pPr>
+        <w:ind w:left="2160" w:hanging="360"/>
+      </w:pPr>
+      <w:rPr>
+        <w:u w:val="none"/>
+      </w:rPr>
+    </w:lvl>
+    <w:lvl w:ilvl="3">
+      <w:start w:val="1"/>
+      <w:numFmt w:val="bullet"/>
+      <w:lvlText w:val="●"/>
+      <w:lvlJc w:val="left"/>
+      <w:pPr>
+        <w:ind w:left="2880" w:hanging="360"/>
+      </w:pPr>
+      <w:rPr>
+        <w:u w:val="none"/>
+      </w:rPr>
+    </w:lvl>
+    <w:lvl w:ilvl="4">
       <w:start w:val="1"/>
       <w:numFmt w:val="bullet"/>
       <w:lvlText w:val="○"/>
       <w:lvlJc w:val="left"/>
       <w:pPr>
-        <w:ind w:left="1440" w:hanging="360"/>
-      </w:pPr>
-      <w:rPr>
-        <w:u w:val="none"/>
-      </w:rPr>
-    </w:lvl>
-    <w:lvl w:ilvl="2">
+        <w:ind w:left="3600" w:hanging="360"/>
+      </w:pPr>
+      <w:rPr>
+        <w:u w:val="none"/>
+      </w:rPr>
+    </w:lvl>
+    <w:lvl w:ilvl="5">
       <w:start w:val="1"/>
       <w:numFmt w:val="bullet"/>
       <w:lvlText w:val="■"/>
       <w:lvlJc w:val="left"/>
       <w:pPr>
-        <w:ind w:left="2160" w:hanging="360"/>
-      </w:pPr>
-      <w:rPr>
-        <w:u w:val="none"/>
-      </w:rPr>
-    </w:lvl>
-    <w:lvl w:ilvl="3">
+        <w:ind w:left="4320" w:hanging="360"/>
+      </w:pPr>
+      <w:rPr>
+        <w:u w:val="none"/>
+      </w:rPr>
+    </w:lvl>
+    <w:lvl w:ilvl="6">
       <w:start w:val="1"/>
       <w:numFmt w:val="bullet"/>
       <w:lvlText w:val="●"/>
       <w:lvlJc w:val="left"/>
       <w:pPr>
-        <w:ind w:left="2880" w:hanging="360"/>
-      </w:pPr>
-      <w:rPr>
-        <w:u w:val="none"/>
-      </w:rPr>
-    </w:lvl>
-    <w:lvl w:ilvl="4">
+        <w:ind w:left="5040" w:hanging="360"/>
+      </w:pPr>
+      <w:rPr>
+        <w:u w:val="none"/>
+      </w:rPr>
+    </w:lvl>
+    <w:lvl w:ilvl="7">
       <w:start w:val="1"/>
       <w:numFmt w:val="bullet"/>
       <w:lvlText w:val="○"/>
       <w:lvlJc w:val="left"/>
       <w:pPr>
-        <w:ind w:left="3600" w:hanging="360"/>
-      </w:pPr>
-      <w:rPr>
-        <w:u w:val="none"/>
-      </w:rPr>
-    </w:lvl>
-    <w:lvl w:ilvl="5">
+        <w:ind w:left="5760" w:hanging="360"/>
+      </w:pPr>
+      <w:rPr>
+        <w:u w:val="none"/>
+      </w:rPr>
+    </w:lvl>
+    <w:lvl w:ilvl="8">
       <w:start w:val="1"/>
       <w:numFmt w:val="bullet"/>
       <w:lvlText w:val="■"/>
       <w:lvlJc w:val="left"/>
       <w:pPr>
-        <w:ind w:left="4320" w:hanging="360"/>
-      </w:pPr>
-      <w:rPr>
-        <w:u w:val="none"/>
-      </w:rPr>
-    </w:lvl>
-    <w:lvl w:ilvl="6">
-      <w:start w:val="1"/>
-      <w:numFmt w:val="bullet"/>
-      <w:lvlText w:val="●"/>
-      <w:lvlJc w:val="left"/>
-      <w:pPr>
-        <w:ind w:left="5040" w:hanging="360"/>
-      </w:pPr>
-      <w:rPr>
-        <w:u w:val="none"/>
-      </w:rPr>
-    </w:lvl>
-    <w:lvl w:ilvl="7">
-      <w:start w:val="1"/>
-      <w:numFmt w:val="bullet"/>
-      <w:lvlText w:val="○"/>
-      <w:lvlJc w:val="left"/>
-      <w:pPr>
-        <w:ind w:left="5760" w:hanging="360"/>
-      </w:pPr>
-      <w:rPr>
-        <w:u w:val="none"/>
-      </w:rPr>
-    </w:lvl>
-    <w:lvl w:ilvl="8">
-      <w:start w:val="1"/>
-      <w:numFmt w:val="bullet"/>
-      <w:lvlText w:val="■"/>
-      <w:lvlJc w:val="left"/>
-      <w:pPr>
         <w:ind w:left="6480" w:hanging="360"/>
       </w:pPr>
       <w:rPr>
@@ -4993,7 +5017,7 @@
       </w:rPr>
     </w:lvl>
   </w:abstractNum>
-  <w:abstractNum w:abstractNumId="13">
+  <w:abstractNum w:abstractNumId="12">
     <w:lvl w:ilvl="0">
       <w:start w:val="1"/>
       <w:numFmt w:val="bullet"/>
@@ -5107,7 +5131,7 @@
       </w:rPr>
     </w:lvl>
   </w:abstractNum>
-  <w:abstractNum w:abstractNumId="14">
+  <w:abstractNum w:abstractNumId="13">
     <w:lvl w:ilvl="0">
       <w:start w:val="1"/>
       <w:numFmt w:val="bullet"/>
@@ -5133,6 +5157,104 @@
         <w:ind w:left="1440" w:hanging="360"/>
       </w:pPr>
       <w:rPr>
+        <w:u w:val="none"/>
+      </w:rPr>
+    </w:lvl>
+    <w:lvl w:ilvl="2">
+      <w:start w:val="1"/>
+      <w:numFmt w:val="bullet"/>
+      <w:lvlText w:val="■"/>
+      <w:lvlJc w:val="left"/>
+      <w:pPr>
+        <w:ind w:left="2160" w:hanging="360"/>
+      </w:pPr>
+      <w:rPr>
+        <w:u w:val="none"/>
+      </w:rPr>
+    </w:lvl>
+    <w:lvl w:ilvl="3">
+      <w:start w:val="1"/>
+      <w:numFmt w:val="bullet"/>
+      <w:lvlText w:val="●"/>
+      <w:lvlJc w:val="left"/>
+      <w:pPr>
+        <w:ind w:left="2880" w:hanging="360"/>
+      </w:pPr>
+      <w:rPr>
+        <w:u w:val="none"/>
+      </w:rPr>
+    </w:lvl>
+    <w:lvl w:ilvl="4">
+      <w:start w:val="1"/>
+      <w:numFmt w:val="bullet"/>
+      <w:lvlText w:val="○"/>
+      <w:lvlJc w:val="left"/>
+      <w:pPr>
+        <w:ind w:left="3600" w:hanging="360"/>
+      </w:pPr>
+      <w:rPr>
+        <w:u w:val="none"/>
+      </w:rPr>
+    </w:lvl>
+    <w:lvl w:ilvl="5">
+      <w:start w:val="1"/>
+      <w:numFmt w:val="bullet"/>
+      <w:lvlText w:val="■"/>
+      <w:lvlJc w:val="left"/>
+      <w:pPr>
+        <w:ind w:left="4320" w:hanging="360"/>
+      </w:pPr>
+      <w:rPr>
+        <w:u w:val="none"/>
+      </w:rPr>
+    </w:lvl>
+    <w:lvl w:ilvl="6">
+      <w:start w:val="1"/>
+      <w:numFmt w:val="bullet"/>
+      <w:lvlText w:val="●"/>
+      <w:lvlJc w:val="left"/>
+      <w:pPr>
+        <w:ind w:left="5040" w:hanging="360"/>
+      </w:pPr>
+      <w:rPr>
+        <w:u w:val="none"/>
+      </w:rPr>
+    </w:lvl>
+    <w:lvl w:ilvl="7">
+      <w:start w:val="1"/>
+      <w:numFmt w:val="bullet"/>
+      <w:lvlText w:val="○"/>
+      <w:lvlJc w:val="left"/>
+      <w:pPr>
+        <w:ind w:left="5760" w:hanging="360"/>
+      </w:pPr>
+      <w:rPr>
+        <w:u w:val="none"/>
+      </w:rPr>
+    </w:lvl>
+    <w:lvl w:ilvl="8">
+      <w:start w:val="1"/>
+      <w:numFmt w:val="bullet"/>
+      <w:lvlText w:val="■"/>
+      <w:lvlJc w:val="left"/>
+      <w:pPr>
+        <w:ind w:left="6480" w:hanging="360"/>
+      </w:pPr>
+      <w:rPr>
+        <w:u w:val="none"/>
+      </w:rPr>
+    </w:lvl>
+  </w:abstractNum>
+  <w:abstractNum w:abstractNumId="14">
+    <w:lvl w:ilvl="0">
+      <w:start w:val="1"/>
+      <w:numFmt w:val="decimal"/>
+      <w:lvlText w:val="%1."/>
+      <w:lvlJc w:val="left"/>
+      <w:pPr>
+        <w:ind w:left="720" w:hanging="360"/>
+      </w:pPr>
+      <w:rPr>
         <w:rFonts w:ascii="Arial" w:cs="Arial" w:eastAsia="Arial" w:hAnsi="Arial"/>
         <w:color w:val="444444"/>
         <w:sz w:val="24"/>
@@ -5140,10 +5262,22 @@
         <w:u w:val="none"/>
       </w:rPr>
     </w:lvl>
+    <w:lvl w:ilvl="1">
+      <w:start w:val="1"/>
+      <w:numFmt w:val="lowerLetter"/>
+      <w:lvlText w:val="%2."/>
+      <w:lvlJc w:val="left"/>
+      <w:pPr>
+        <w:ind w:left="1440" w:hanging="360"/>
+      </w:pPr>
+      <w:rPr>
+        <w:u w:val="none"/>
+      </w:rPr>
+    </w:lvl>
     <w:lvl w:ilvl="2">
       <w:start w:val="1"/>
-      <w:numFmt w:val="bullet"/>
-      <w:lvlText w:val="■"/>
+      <w:numFmt w:val="lowerRoman"/>
+      <w:lvlText w:val="%3."/>
       <w:lvlJc w:val="left"/>
       <w:pPr>
         <w:ind w:left="2160" w:hanging="360"/>
@@ -5154,8 +5288,8 @@
     </w:lvl>
     <w:lvl w:ilvl="3">
       <w:start w:val="1"/>
-      <w:numFmt w:val="bullet"/>
-      <w:lvlText w:val="●"/>
+      <w:numFmt w:val="decimal"/>
+      <w:lvlText w:val="%4."/>
       <w:lvlJc w:val="left"/>
       <w:pPr>
         <w:ind w:left="2880" w:hanging="360"/>
@@ -5166,8 +5300,8 @@
     </w:lvl>
     <w:lvl w:ilvl="4">
       <w:start w:val="1"/>
-      <w:numFmt w:val="bullet"/>
-      <w:lvlText w:val="○"/>
+      <w:numFmt w:val="lowerLetter"/>
+      <w:lvlText w:val="%5."/>
       <w:lvlJc w:val="left"/>
       <w:pPr>
         <w:ind w:left="3600" w:hanging="360"/>
@@ -5178,8 +5312,8 @@
     </w:lvl>
     <w:lvl w:ilvl="5">
       <w:start w:val="1"/>
-      <w:numFmt w:val="bullet"/>
-      <w:lvlText w:val="■"/>
+      <w:numFmt w:val="lowerRoman"/>
+      <w:lvlText w:val="%6."/>
       <w:lvlJc w:val="left"/>
       <w:pPr>
         <w:ind w:left="4320" w:hanging="360"/>
@@ -5190,8 +5324,8 @@
     </w:lvl>
     <w:lvl w:ilvl="6">
       <w:start w:val="1"/>
-      <w:numFmt w:val="bullet"/>
-      <w:lvlText w:val="●"/>
+      <w:numFmt w:val="decimal"/>
+      <w:lvlText w:val="%7."/>
       <w:lvlJc w:val="left"/>
       <w:pPr>
         <w:ind w:left="5040" w:hanging="360"/>
@@ -5202,8 +5336,8 @@
     </w:lvl>
     <w:lvl w:ilvl="7">
       <w:start w:val="1"/>
-      <w:numFmt w:val="bullet"/>
-      <w:lvlText w:val="○"/>
+      <w:numFmt w:val="lowerLetter"/>
+      <w:lvlText w:val="%8."/>
       <w:lvlJc w:val="left"/>
       <w:pPr>
         <w:ind w:left="5760" w:hanging="360"/>
@@ -5214,8 +5348,8 @@
     </w:lvl>
     <w:lvl w:ilvl="8">
       <w:start w:val="1"/>
-      <w:numFmt w:val="bullet"/>
-      <w:lvlText w:val="■"/>
+      <w:numFmt w:val="lowerRoman"/>
+      <w:lvlText w:val="%9."/>
       <w:lvlJc w:val="left"/>
       <w:pPr>
         <w:ind w:left="6480" w:hanging="360"/>
@@ -5521,6 +5655,117 @@
       </w:pPr>
     </w:pPrDefault>
   </w:docDefaults>
+  <w:style w:type="paragraph" w:styleId="Normal" w:default="1">
+    <w:name w:val="normal"/>
+  </w:style>
+  <w:style w:type="table" w:styleId="TableNormal" w:default="1">
+    <w:name w:val="Table Normal"/>
+  </w:style>
+  <w:style w:type="paragraph" w:styleId="Heading1">
+    <w:name w:val="heading 1"/>
+    <w:basedOn w:val="Normal"/>
+    <w:next w:val="Normal"/>
+    <w:pPr>
+      <w:keepNext w:val="1"/>
+      <w:keepLines w:val="1"/>
+      <w:spacing w:after="120" w:before="400" w:lineRule="auto"/>
+    </w:pPr>
+    <w:rPr>
+      <w:sz w:val="40"/>
+      <w:szCs w:val="40"/>
+    </w:rPr>
+  </w:style>
+  <w:style w:type="paragraph" w:styleId="Heading2">
+    <w:name w:val="heading 2"/>
+    <w:basedOn w:val="Normal"/>
+    <w:next w:val="Normal"/>
+    <w:pPr>
+      <w:keepNext w:val="1"/>
+      <w:keepLines w:val="1"/>
+      <w:spacing w:after="120" w:before="360" w:lineRule="auto"/>
+    </w:pPr>
+    <w:rPr>
+      <w:b w:val="0"/>
+      <w:sz w:val="32"/>
+      <w:szCs w:val="32"/>
+    </w:rPr>
+  </w:style>
+  <w:style w:type="paragraph" w:styleId="Heading3">
+    <w:name w:val="heading 3"/>
+    <w:basedOn w:val="Normal"/>
+    <w:next w:val="Normal"/>
+    <w:pPr>
+      <w:keepNext w:val="1"/>
+      <w:keepLines w:val="1"/>
+      <w:spacing w:after="80" w:before="320" w:lineRule="auto"/>
+    </w:pPr>
+    <w:rPr>
+      <w:b w:val="0"/>
+      <w:color w:val="434343"/>
+      <w:sz w:val="28"/>
+      <w:szCs w:val="28"/>
+    </w:rPr>
+  </w:style>
+  <w:style w:type="paragraph" w:styleId="Heading4">
+    <w:name w:val="heading 4"/>
+    <w:basedOn w:val="Normal"/>
+    <w:next w:val="Normal"/>
+    <w:pPr>
+      <w:keepNext w:val="1"/>
+      <w:keepLines w:val="1"/>
+      <w:spacing w:after="80" w:before="280" w:lineRule="auto"/>
+    </w:pPr>
+    <w:rPr>
+      <w:color w:val="666666"/>
+      <w:sz w:val="24"/>
+      <w:szCs w:val="24"/>
+    </w:rPr>
+  </w:style>
+  <w:style w:type="paragraph" w:styleId="Heading5">
+    <w:name w:val="heading 5"/>
+    <w:basedOn w:val="Normal"/>
+    <w:next w:val="Normal"/>
+    <w:pPr>
+      <w:keepNext w:val="1"/>
+      <w:keepLines w:val="1"/>
+      <w:spacing w:after="80" w:before="240" w:lineRule="auto"/>
+    </w:pPr>
+    <w:rPr>
+      <w:color w:val="666666"/>
+      <w:sz w:val="22"/>
+      <w:szCs w:val="22"/>
+    </w:rPr>
+  </w:style>
+  <w:style w:type="paragraph" w:styleId="Heading6">
+    <w:name w:val="heading 6"/>
+    <w:basedOn w:val="Normal"/>
+    <w:next w:val="Normal"/>
+    <w:pPr>
+      <w:keepNext w:val="1"/>
+      <w:keepLines w:val="1"/>
+      <w:spacing w:after="80" w:before="240" w:lineRule="auto"/>
+    </w:pPr>
+    <w:rPr>
+      <w:i w:val="1"/>
+      <w:color w:val="666666"/>
+      <w:sz w:val="22"/>
+      <w:szCs w:val="22"/>
+    </w:rPr>
+  </w:style>
+  <w:style w:type="paragraph" w:styleId="Title">
+    <w:name w:val="Title"/>
+    <w:basedOn w:val="Normal"/>
+    <w:next w:val="Normal"/>
+    <w:pPr>
+      <w:keepNext w:val="1"/>
+      <w:keepLines w:val="1"/>
+      <w:spacing w:after="60" w:before="0" w:lineRule="auto"/>
+    </w:pPr>
+    <w:rPr>
+      <w:sz w:val="52"/>
+      <w:szCs w:val="52"/>
+    </w:rPr>
+  </w:style>
   <w:style w:type="paragraph" w:styleId="Normal" w:default="1">
     <w:name w:val="normal"/>
   </w:style>
@@ -5675,6 +5920,55 @@
         <w:left w:w="100.0" w:type="dxa"/>
         <w:bottom w:w="100.0" w:type="dxa"/>
         <w:right w:w="100.0" w:type="dxa"/>
+      </w:tblCellMar>
+    </w:tblPr>
+    <w:tcPr>
+      <w:shd w:fill="ffffff" w:val="clear"/>
+    </w:tcPr>
+  </w:style>
+  <w:style w:type="paragraph" w:styleId="Subtitle">
+    <w:name w:val="Subtitle"/>
+    <w:basedOn w:val="Normal"/>
+    <w:next w:val="Normal"/>
+    <w:pPr>
+      <w:keepNext w:val="1"/>
+      <w:keepLines w:val="1"/>
+      <w:spacing w:after="320" w:before="0" w:lineRule="auto"/>
+    </w:pPr>
+    <w:rPr>
+      <w:rFonts w:ascii="Arial" w:cs="Arial" w:eastAsia="Arial" w:hAnsi="Arial"/>
+      <w:i w:val="0"/>
+      <w:color w:val="666666"/>
+      <w:sz w:val="30"/>
+      <w:szCs w:val="30"/>
+    </w:rPr>
+  </w:style>
+  <w:style w:type="table" w:styleId="Table1">
+    <w:basedOn w:val="TableNormal"/>
+    <w:tblPr>
+      <w:tblStyleRowBandSize w:val="1"/>
+      <w:tblStyleColBandSize w:val="1"/>
+      <w:tblCellMar>
+        <w:top w:w="0.0" w:type="dxa"/>
+        <w:left w:w="115.0" w:type="dxa"/>
+        <w:bottom w:w="0.0" w:type="dxa"/>
+        <w:right w:w="115.0" w:type="dxa"/>
+      </w:tblCellMar>
+    </w:tblPr>
+    <w:tcPr>
+      <w:shd w:fill="ffffff" w:val="clear"/>
+    </w:tcPr>
+  </w:style>
+  <w:style w:type="table" w:styleId="Table2">
+    <w:basedOn w:val="TableNormal"/>
+    <w:tblPr>
+      <w:tblStyleRowBandSize w:val="1"/>
+      <w:tblStyleColBandSize w:val="1"/>
+      <w:tblCellMar>
+        <w:top w:w="0.0" w:type="dxa"/>
+        <w:left w:w="115.0" w:type="dxa"/>
+        <w:bottom w:w="0.0" w:type="dxa"/>
+        <w:right w:w="115.0" w:type="dxa"/>
       </w:tblCellMar>
     </w:tblPr>
     <w:tcPr>
@@ -6002,4 +6296,19 @@
   </a:objectDefaults>
   <a:extraClrSchemeLst/>
 </a:theme>
+</file>
+
+<file path=customXML/item1.xml><?xml version="1.0" encoding="utf-8"?>
+<go:gDocsCustomXmlDataStorage xmlns:go="http://customooxmlschemas.google.com/" xmlns:r="http://schemas.openxmlformats.org/officeDocument/2006/relationships">
+  <go:docsCustomData xmlns:go="http://customooxmlschemas.google.com/" roundtripDataSignature="AMtx7mgEDbj3ZAWiqsQhZqpw+a+lnVuh4w==">AMUW2mVn4UNPX0cjDIsbqkDe8ymCtppi181GTIS/IQ4geEzPrj15hSSVcA1kPI7uf0GRGlmtcumGXztm6pqyOm2L14ff7jaS9UTMan5BQ/jgVshPngQ7M9Q3DEm9GH0ahFILpXWM9ldU7mL832sPmxb+ybD3B+jfjgW8TW/xqokYX7/atId+9gZP1TNo2iXKCmBUj+jsX33f</go:docsCustomData>
+</go:gDocsCustomXmlDataStorage>
+</file>
+
+<file path=customXML/itemProps1.xml><?xml version="1.0" encoding="utf-8"?>
+<ds:datastoreItem xmlns:ds="http://schemas.openxmlformats.org/officeDocument/2006/customXml" ds:itemID="{11111111-1234-1234-1234-123412341234}">
+  <ds:schemaRefs>
+    <ds:schemaRef ds:uri="http://schemas.openxmlformats.org/officeDocument/2006/relationships"/>
+    <ds:schemaRef ds:uri="http://customooxmlschemas.google.com/"/>
+  </ds:schemaRefs>
+</ds:datastoreItem>
 </file>
</xml_diff>